<commit_message>
Code test plan update
</commit_message>
<xml_diff>
--- a/Document/Doc Word Version/Code test plan.docx
+++ b/Document/Doc Word Version/Code test plan.docx
@@ -12,15 +12,12 @@
           <w:szCs w:val="36"/>
         </w:rPr>
       </w:pPr>
-      <w:bookmarkStart w:id="33" w:name="_GoBack"/>
-      <w:bookmarkEnd w:id="33"/>
       <w:r>
         <w:rPr>
           <w:rFonts w:ascii="Calibri" w:hAnsi="Calibri" w:cs="Calibri"/>
           <w:b/>
           <w:sz w:val="36"/>
           <w:szCs w:val="36"/>
-          <w:lang/>
         </w:rPr>
         <mc:AlternateContent>
           <mc:Choice Requires="wps">
@@ -28,7 +25,7 @@
               <wp:anchor distT="0" distB="0" distL="114300" distR="114300" simplePos="0" relativeHeight="251658240" behindDoc="0" locked="0" layoutInCell="1" allowOverlap="1">
                 <wp:simplePos x="0" y="0"/>
                 <wp:positionH relativeFrom="column">
-                  <wp:posOffset>-62865</wp:posOffset>
+                  <wp:posOffset>-62230</wp:posOffset>
                 </wp:positionH>
                 <wp:positionV relativeFrom="paragraph">
                   <wp:posOffset>459740</wp:posOffset>
@@ -104,6 +101,17 @@
                                 <w:sz w:val="72"/>
                                 <w:szCs w:val="52"/>
                               </w:rPr>
+                              <w:t xml:space="preserve">Code </w:t>
+                            </w:r>
+                            <w:r>
+                              <w:rPr>
+                                <w:rFonts w:ascii="Calibri" w:hAnsi="Calibri" w:cs="Calibri"/>
+                                <w:b/>
+                                <w:smallCaps/>
+                                <w:color w:val="000000"/>
+                                <w:sz w:val="72"/>
+                                <w:szCs w:val="52"/>
+                              </w:rPr>
                               <w:t>Test plan for</w:t>
                             </w:r>
                           </w:p>
@@ -154,7 +162,7 @@
                           </w:p>
                         </w:txbxContent>
                       </wps:txbx>
-                      <wps:bodyPr wrap="square" tIns="91440" rIns="685800" bIns="91440" upright="1"/>
+                      <wps:bodyPr wrap="square" lIns="91440" tIns="91440" rIns="685800" bIns="91440" upright="1"/>
                     </wps:wsp>
                   </a:graphicData>
                 </a:graphic>
@@ -163,8 +171,8 @@
           </mc:Choice>
           <mc:Fallback>
             <w:pict>
-              <v:shape id="文本框 3" o:spid="_x0000_s1026" o:spt="202" type="#_x0000_t202" style="position:absolute;left:0pt;margin-left:-4.95pt;margin-top:36.2pt;height:171pt;width:477pt;mso-wrap-distance-bottom:0pt;mso-wrap-distance-left:9pt;mso-wrap-distance-right:9pt;mso-wrap-distance-top:0pt;z-index:251658240;mso-width-relative:page;mso-height-relative:page;" fillcolor="#FFFFFF" filled="t" stroked="t" coordsize="21600,21600" o:gfxdata="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">
-                <v:fill type="gradient" on="t" color2="#FFE599" focus="100%" focussize="0f,0f" focusposition="65536f,0f"/>
+              <v:shape id="文本框 3" o:spid="_x0000_s1026" o:spt="202" type="#_x0000_t202" style="position:absolute;left:0pt;margin-left:-4.9pt;margin-top:36.2pt;height:171pt;width:477pt;mso-wrap-distance-bottom:0pt;mso-wrap-distance-left:9pt;mso-wrap-distance-right:9pt;mso-wrap-distance-top:0pt;z-index:251658240;mso-width-relative:page;mso-height-relative:page;" fillcolor="#FFFFFF" filled="t" stroked="t" coordsize="21600,21600" o:gfxdata="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">
+                <v:fill type="gradient" on="t" color2="#FFE599" focus="100%" focussize="0,0"/>
                 <v:stroke weight="1pt" color="#FFD966" joinstyle="miter"/>
                 <v:imagedata o:title=""/>
                 <o:lock v:ext="edit" aspectratio="f"/>
@@ -185,6 +193,17 @@
                           <w:szCs w:val="52"/>
                         </w:rPr>
                       </w:pPr>
+                      <w:r>
+                        <w:rPr>
+                          <w:rFonts w:ascii="Calibri" w:hAnsi="Calibri" w:cs="Calibri"/>
+                          <w:b/>
+                          <w:smallCaps/>
+                          <w:color w:val="000000"/>
+                          <w:sz w:val="72"/>
+                          <w:szCs w:val="52"/>
+                        </w:rPr>
+                        <w:t xml:space="preserve">Code </w:t>
+                      </w:r>
                       <w:r>
                         <w:rPr>
                           <w:rFonts w:ascii="Calibri" w:hAnsi="Calibri" w:cs="Calibri"/>
@@ -269,7 +288,6 @@
           <w:rFonts w:ascii="Calibri" w:hAnsi="Calibri" w:cs="Calibri"/>
           <w:sz w:val="28"/>
           <w:szCs w:val="28"/>
-          <w:lang/>
         </w:rPr>
       </w:pPr>
     </w:p>
@@ -280,7 +298,6 @@
           <w:rFonts w:ascii="Calibri" w:hAnsi="Calibri" w:cs="Calibri"/>
           <w:sz w:val="28"/>
           <w:szCs w:val="28"/>
-          <w:lang/>
         </w:rPr>
       </w:pPr>
     </w:p>
@@ -291,7 +308,6 @@
           <w:i/>
           <w:sz w:val="28"/>
           <w:szCs w:val="28"/>
-          <w:lang/>
         </w:rPr>
       </w:pPr>
     </w:p>
@@ -302,7 +318,6 @@
           <w:i/>
           <w:sz w:val="28"/>
           <w:szCs w:val="28"/>
-          <w:lang/>
         </w:rPr>
       </w:pPr>
     </w:p>
@@ -313,7 +328,6 @@
           <w:i/>
           <w:sz w:val="28"/>
           <w:szCs w:val="28"/>
-          <w:lang/>
         </w:rPr>
       </w:pPr>
     </w:p>
@@ -324,7 +338,6 @@
           <w:i/>
           <w:sz w:val="28"/>
           <w:szCs w:val="28"/>
-          <w:lang/>
         </w:rPr>
       </w:pPr>
     </w:p>
@@ -335,7 +348,6 @@
           <w:i/>
           <w:sz w:val="28"/>
           <w:szCs w:val="28"/>
-          <w:lang/>
         </w:rPr>
       </w:pPr>
     </w:p>
@@ -346,7 +358,6 @@
           <w:i/>
           <w:sz w:val="28"/>
           <w:szCs w:val="28"/>
-          <w:lang/>
         </w:rPr>
       </w:pPr>
     </w:p>
@@ -357,7 +368,6 @@
           <w:i/>
           <w:sz w:val="28"/>
           <w:szCs w:val="28"/>
-          <w:lang/>
         </w:rPr>
       </w:pPr>
     </w:p>
@@ -368,7 +378,6 @@
           <w:i/>
           <w:sz w:val="28"/>
           <w:szCs w:val="28"/>
-          <w:lang/>
         </w:rPr>
       </w:pPr>
     </w:p>
@@ -379,7 +388,6 @@
           <w:i/>
           <w:sz w:val="28"/>
           <w:szCs w:val="28"/>
-          <w:lang/>
         </w:rPr>
       </w:pPr>
     </w:p>
@@ -390,7 +398,6 @@
           <w:i/>
           <w:sz w:val="28"/>
           <w:szCs w:val="28"/>
-          <w:lang/>
         </w:rPr>
       </w:pPr>
     </w:p>
@@ -401,7 +408,6 @@
           <w:i/>
           <w:sz w:val="28"/>
           <w:szCs w:val="28"/>
-          <w:lang/>
         </w:rPr>
       </w:pPr>
       <w:r>
@@ -410,9 +416,8 @@
           <w:i/>
           <w:sz w:val="28"/>
           <w:szCs w:val="28"/>
-          <w:lang/>
-        </w:rPr>
-        <w:t>ChangeLog</w:t>
+        </w:rPr>
+        <w:t>Change Log</w:t>
       </w:r>
     </w:p>
     <w:p>
@@ -422,7 +427,6 @@
           <w:i/>
           <w:sz w:val="28"/>
           <w:szCs w:val="28"/>
-          <w:lang/>
         </w:rPr>
       </w:pPr>
     </w:p>
@@ -454,9 +458,16 @@
         <w:gridCol w:w="2988"/>
       </w:tblGrid>
       <w:tr>
-        <w:trPr>
-          <w:wBefore w:w="0" w:type="dxa"/>
-        </w:trPr>
+        <w:tblPrEx>
+          <w:tblBorders>
+            <w:top w:val="single" w:color="auto" w:sz="4" w:space="0"/>
+            <w:left w:val="single" w:color="auto" w:sz="4" w:space="0"/>
+            <w:bottom w:val="single" w:color="auto" w:sz="4" w:space="0"/>
+            <w:right w:val="single" w:color="auto" w:sz="4" w:space="0"/>
+            <w:insideH w:val="single" w:color="auto" w:sz="4" w:space="0"/>
+            <w:insideV w:val="single" w:color="auto" w:sz="4" w:space="0"/>
+          </w:tblBorders>
+        </w:tblPrEx>
         <w:tc>
           <w:tcPr>
             <w:tcW w:w="2394" w:type="dxa"/>
@@ -471,7 +482,6 @@
                 <w:rFonts w:ascii="Calibri" w:hAnsi="Calibri" w:cs="Calibri"/>
                 <w:b/>
                 <w:bCs/>
-                <w:lang/>
               </w:rPr>
             </w:pPr>
             <w:r>
@@ -479,7 +489,6 @@
                 <w:rFonts w:ascii="Calibri" w:hAnsi="Calibri" w:cs="Calibri"/>
                 <w:b/>
                 <w:bCs/>
-                <w:lang/>
               </w:rPr>
               <w:t xml:space="preserve">Version </w:t>
             </w:r>
@@ -499,7 +508,6 @@
                 <w:rFonts w:ascii="Calibri" w:hAnsi="Calibri" w:cs="Calibri"/>
                 <w:b/>
                 <w:bCs/>
-                <w:lang/>
               </w:rPr>
             </w:pPr>
             <w:r>
@@ -507,7 +515,6 @@
                 <w:rFonts w:ascii="Calibri" w:hAnsi="Calibri" w:cs="Calibri"/>
                 <w:b/>
                 <w:bCs/>
-                <w:lang/>
               </w:rPr>
               <w:t>Change Date</w:t>
             </w:r>
@@ -527,7 +534,6 @@
                 <w:rFonts w:ascii="Calibri" w:hAnsi="Calibri" w:cs="Calibri"/>
                 <w:b/>
                 <w:bCs/>
-                <w:lang/>
               </w:rPr>
             </w:pPr>
             <w:r>
@@ -535,7 +541,6 @@
                 <w:rFonts w:ascii="Calibri" w:hAnsi="Calibri" w:cs="Calibri"/>
                 <w:b/>
                 <w:bCs/>
-                <w:lang/>
               </w:rPr>
               <w:t>By</w:t>
             </w:r>
@@ -555,7 +560,6 @@
                 <w:rFonts w:ascii="Calibri" w:hAnsi="Calibri" w:cs="Calibri"/>
                 <w:b/>
                 <w:bCs/>
-                <w:lang/>
               </w:rPr>
             </w:pPr>
             <w:r>
@@ -563,7 +567,6 @@
                 <w:rFonts w:ascii="Calibri" w:hAnsi="Calibri" w:cs="Calibri"/>
                 <w:b/>
                 <w:bCs/>
-                <w:lang/>
               </w:rPr>
               <w:t>Description</w:t>
             </w:r>
@@ -575,16 +578,22 @@
                 <w:rFonts w:ascii="Calibri" w:hAnsi="Calibri" w:cs="Calibri"/>
                 <w:b/>
                 <w:bCs/>
-                <w:lang/>
               </w:rPr>
             </w:pPr>
           </w:p>
         </w:tc>
       </w:tr>
       <w:tr>
-        <w:trPr>
-          <w:wBefore w:w="0" w:type="dxa"/>
-        </w:trPr>
+        <w:tblPrEx>
+          <w:tblBorders>
+            <w:top w:val="single" w:color="auto" w:sz="4" w:space="0"/>
+            <w:left w:val="single" w:color="auto" w:sz="4" w:space="0"/>
+            <w:bottom w:val="single" w:color="auto" w:sz="4" w:space="0"/>
+            <w:right w:val="single" w:color="auto" w:sz="4" w:space="0"/>
+            <w:insideH w:val="single" w:color="auto" w:sz="4" w:space="0"/>
+            <w:insideV w:val="single" w:color="auto" w:sz="4" w:space="0"/>
+          </w:tblBorders>
+        </w:tblPrEx>
         <w:tc>
           <w:tcPr>
             <w:tcW w:w="2394" w:type="dxa"/>
@@ -598,14 +607,11 @@
               <w:rPr>
                 <w:rFonts w:ascii="Calibri" w:hAnsi="Calibri" w:cs="Calibri"/>
                 <w:color w:val="5B9BD5"/>
-                <w:lang/>
               </w:rPr>
             </w:pPr>
             <w:r>
               <w:rPr>
                 <w:rFonts w:ascii="Calibri" w:hAnsi="Calibri" w:cs="Calibri"/>
-                <w:color w:val="5B9BD5"/>
-                <w:lang/>
               </w:rPr>
               <w:t>1.0</w:t>
             </w:r>
@@ -624,14 +630,11 @@
               <w:rPr>
                 <w:rFonts w:ascii="Calibri" w:hAnsi="Calibri" w:cs="Calibri"/>
                 <w:color w:val="5B9BD5"/>
-                <w:lang/>
               </w:rPr>
             </w:pPr>
             <w:r>
               <w:rPr>
                 <w:rFonts w:ascii="Calibri" w:hAnsi="Calibri" w:cs="Calibri"/>
-                <w:color w:val="5B9BD5"/>
-                <w:lang/>
               </w:rPr>
               <w:t>02/22/2020</w:t>
             </w:r>
@@ -650,14 +653,11 @@
               <w:rPr>
                 <w:rFonts w:ascii="Calibri" w:hAnsi="Calibri" w:cs="Calibri"/>
                 <w:color w:val="5B9BD5"/>
-                <w:lang/>
               </w:rPr>
             </w:pPr>
             <w:r>
               <w:rPr>
                 <w:rFonts w:ascii="Calibri" w:hAnsi="Calibri" w:cs="Calibri"/>
-                <w:color w:val="5B9BD5"/>
-                <w:lang/>
               </w:rPr>
               <w:t>Xinyu Liu</w:t>
             </w:r>
@@ -676,14 +676,11 @@
               <w:rPr>
                 <w:rFonts w:ascii="Calibri" w:hAnsi="Calibri" w:cs="Calibri"/>
                 <w:color w:val="5B9BD5"/>
-                <w:lang/>
               </w:rPr>
             </w:pPr>
             <w:r>
               <w:rPr>
                 <w:rFonts w:ascii="Calibri" w:hAnsi="Calibri" w:cs="Calibri"/>
-                <w:color w:val="5B9BD5"/>
-                <w:lang/>
               </w:rPr>
               <w:t>Create the test doc</w:t>
             </w:r>
@@ -701,9 +698,6 @@
             <w:insideV w:val="single" w:color="auto" w:sz="4" w:space="0"/>
           </w:tblBorders>
         </w:tblPrEx>
-        <w:trPr>
-          <w:wBefore w:w="0" w:type="dxa"/>
-        </w:trPr>
         <w:tc>
           <w:tcPr>
             <w:tcW w:w="2394" w:type="dxa"/>
@@ -716,7 +710,96 @@
               <w:jc w:val="center"/>
               <w:rPr>
                 <w:rFonts w:ascii="Calibri" w:hAnsi="Calibri" w:cs="Calibri"/>
-                <w:lang/>
+              </w:rPr>
+            </w:pPr>
+            <w:r>
+              <w:rPr>
+                <w:rFonts w:ascii="Calibri" w:hAnsi="Calibri" w:cs="Calibri"/>
+              </w:rPr>
+              <w:t>2.0</w:t>
+            </w:r>
+          </w:p>
+        </w:tc>
+        <w:tc>
+          <w:tcPr>
+            <w:tcW w:w="1674" w:type="dxa"/>
+            <w:shd w:val="clear" w:color="auto" w:fill="auto"/>
+            <w:noWrap w:val="0"/>
+            <w:vAlign w:val="top"/>
+          </w:tcPr>
+          <w:p>
+            <w:pPr>
+              <w:jc w:val="center"/>
+              <w:rPr>
+                <w:rFonts w:ascii="Calibri" w:hAnsi="Calibri" w:cs="Calibri"/>
+              </w:rPr>
+            </w:pPr>
+            <w:r>
+              <w:rPr>
+                <w:rFonts w:ascii="Calibri" w:hAnsi="Calibri" w:cs="Calibri"/>
+              </w:rPr>
+              <w:t>03/30/2020</w:t>
+            </w:r>
+          </w:p>
+        </w:tc>
+        <w:tc>
+          <w:tcPr>
+            <w:tcW w:w="2520" w:type="dxa"/>
+            <w:shd w:val="clear" w:color="auto" w:fill="auto"/>
+            <w:noWrap w:val="0"/>
+            <w:vAlign w:val="top"/>
+          </w:tcPr>
+          <w:p>
+            <w:pPr>
+              <w:jc w:val="center"/>
+              <w:rPr>
+                <w:rFonts w:ascii="Calibri" w:hAnsi="Calibri" w:cs="Calibri"/>
+              </w:rPr>
+            </w:pPr>
+            <w:r>
+              <w:rPr>
+                <w:rFonts w:ascii="Calibri" w:hAnsi="Calibri" w:cs="Calibri"/>
+              </w:rPr>
+              <w:t>Xinyu Liu</w:t>
+            </w:r>
+          </w:p>
+        </w:tc>
+        <w:tc>
+          <w:tcPr>
+            <w:tcW w:w="2988" w:type="dxa"/>
+            <w:shd w:val="clear" w:color="auto" w:fill="auto"/>
+            <w:noWrap w:val="0"/>
+            <w:vAlign w:val="top"/>
+          </w:tcPr>
+          <w:p>
+            <w:pPr>
+              <w:jc w:val="center"/>
+              <w:rPr>
+                <w:rFonts w:ascii="Calibri" w:hAnsi="Calibri" w:cs="Calibri"/>
+              </w:rPr>
+            </w:pPr>
+            <w:r>
+              <w:rPr>
+                <w:rFonts w:ascii="Calibri" w:hAnsi="Calibri" w:cs="Calibri"/>
+              </w:rPr>
+              <w:t>Modify the doc</w:t>
+            </w:r>
+          </w:p>
+        </w:tc>
+      </w:tr>
+      <w:tr>
+        <w:tc>
+          <w:tcPr>
+            <w:tcW w:w="2394" w:type="dxa"/>
+            <w:shd w:val="clear" w:color="auto" w:fill="auto"/>
+            <w:noWrap w:val="0"/>
+            <w:vAlign w:val="top"/>
+          </w:tcPr>
+          <w:p>
+            <w:pPr>
+              <w:jc w:val="center"/>
+              <w:rPr>
+                <w:rFonts w:ascii="Calibri" w:hAnsi="Calibri" w:cs="Calibri"/>
               </w:rPr>
             </w:pPr>
           </w:p>
@@ -733,7 +816,6 @@
               <w:jc w:val="center"/>
               <w:rPr>
                 <w:rFonts w:ascii="Calibri" w:hAnsi="Calibri" w:cs="Calibri"/>
-                <w:lang/>
               </w:rPr>
             </w:pPr>
           </w:p>
@@ -750,7 +832,6 @@
               <w:jc w:val="center"/>
               <w:rPr>
                 <w:rFonts w:ascii="Calibri" w:hAnsi="Calibri" w:cs="Calibri"/>
-                <w:lang/>
               </w:rPr>
             </w:pPr>
           </w:p>
@@ -767,80 +848,6 @@
               <w:jc w:val="center"/>
               <w:rPr>
                 <w:rFonts w:ascii="Calibri" w:hAnsi="Calibri" w:cs="Calibri"/>
-                <w:lang/>
-              </w:rPr>
-            </w:pPr>
-          </w:p>
-        </w:tc>
-      </w:tr>
-      <w:tr>
-        <w:trPr>
-          <w:wBefore w:w="0" w:type="dxa"/>
-        </w:trPr>
-        <w:tc>
-          <w:tcPr>
-            <w:tcW w:w="2394" w:type="dxa"/>
-            <w:shd w:val="clear" w:color="auto" w:fill="auto"/>
-            <w:noWrap w:val="0"/>
-            <w:vAlign w:val="top"/>
-          </w:tcPr>
-          <w:p>
-            <w:pPr>
-              <w:jc w:val="center"/>
-              <w:rPr>
-                <w:rFonts w:ascii="Calibri" w:hAnsi="Calibri" w:cs="Calibri"/>
-                <w:lang/>
-              </w:rPr>
-            </w:pPr>
-          </w:p>
-        </w:tc>
-        <w:tc>
-          <w:tcPr>
-            <w:tcW w:w="1674" w:type="dxa"/>
-            <w:shd w:val="clear" w:color="auto" w:fill="auto"/>
-            <w:noWrap w:val="0"/>
-            <w:vAlign w:val="top"/>
-          </w:tcPr>
-          <w:p>
-            <w:pPr>
-              <w:jc w:val="center"/>
-              <w:rPr>
-                <w:rFonts w:ascii="Calibri" w:hAnsi="Calibri" w:cs="Calibri"/>
-                <w:lang/>
-              </w:rPr>
-            </w:pPr>
-          </w:p>
-        </w:tc>
-        <w:tc>
-          <w:tcPr>
-            <w:tcW w:w="2520" w:type="dxa"/>
-            <w:shd w:val="clear" w:color="auto" w:fill="auto"/>
-            <w:noWrap w:val="0"/>
-            <w:vAlign w:val="top"/>
-          </w:tcPr>
-          <w:p>
-            <w:pPr>
-              <w:jc w:val="center"/>
-              <w:rPr>
-                <w:rFonts w:ascii="Calibri" w:hAnsi="Calibri" w:cs="Calibri"/>
-                <w:lang/>
-              </w:rPr>
-            </w:pPr>
-          </w:p>
-        </w:tc>
-        <w:tc>
-          <w:tcPr>
-            <w:tcW w:w="2988" w:type="dxa"/>
-            <w:shd w:val="clear" w:color="auto" w:fill="auto"/>
-            <w:noWrap w:val="0"/>
-            <w:vAlign w:val="top"/>
-          </w:tcPr>
-          <w:p>
-            <w:pPr>
-              <w:jc w:val="center"/>
-              <w:rPr>
-                <w:rFonts w:ascii="Calibri" w:hAnsi="Calibri" w:cs="Calibri"/>
-                <w:lang/>
               </w:rPr>
             </w:pPr>
           </w:p>
@@ -851,7 +858,6 @@
       <w:pPr>
         <w:rPr>
           <w:rFonts w:ascii="Calibri" w:hAnsi="Calibri" w:cs="Calibri"/>
-          <w:lang/>
         </w:rPr>
       </w:pPr>
     </w:p>
@@ -863,7 +869,6 @@
           <w:b/>
           <w:sz w:val="36"/>
           <w:szCs w:val="36"/>
-          <w:lang/>
         </w:rPr>
       </w:pPr>
     </w:p>
@@ -875,7 +880,6 @@
           <w:b/>
           <w:sz w:val="36"/>
           <w:szCs w:val="36"/>
-          <w:lang/>
         </w:rPr>
       </w:pPr>
     </w:p>
@@ -887,7 +891,6 @@
           <w:b/>
           <w:sz w:val="36"/>
           <w:szCs w:val="36"/>
-          <w:lang/>
         </w:rPr>
       </w:pPr>
     </w:p>
@@ -899,7 +902,6 @@
           <w:b/>
           <w:sz w:val="36"/>
           <w:szCs w:val="36"/>
-          <w:lang/>
         </w:rPr>
       </w:pPr>
     </w:p>
@@ -922,7 +924,6 @@
           <w:caps w:val="0"/>
           <w:sz w:val="22"/>
           <w:szCs w:val="22"/>
-          <w:lang/>
         </w:rPr>
       </w:pPr>
       <w:r>
@@ -952,7 +953,6 @@
       <w:r>
         <w:rPr>
           <w:rFonts w:ascii="Calibri" w:hAnsi="Calibri" w:cs="Calibri"/>
-          <w:lang/>
         </w:rPr>
         <w:t>1</w:t>
       </w:r>
@@ -963,51 +963,31 @@
           <w:caps w:val="0"/>
           <w:sz w:val="22"/>
           <w:szCs w:val="22"/>
-          <w:lang/>
         </w:rPr>
         <w:tab/>
       </w:r>
       <w:r>
         <w:rPr>
           <w:rFonts w:ascii="Calibri" w:hAnsi="Calibri" w:cs="Calibri"/>
-          <w:lang/>
         </w:rPr>
         <w:t>Introduction</w:t>
       </w:r>
       <w:r>
-        <w:rPr>
-          <w:lang/>
-        </w:rPr>
         <w:tab/>
       </w:r>
       <w:r>
-        <w:rPr>
-          <w:lang/>
-        </w:rPr>
         <w:fldChar w:fldCharType="begin"/>
       </w:r>
       <w:r>
-        <w:rPr>
-          <w:lang/>
-        </w:rPr>
         <w:instrText xml:space="preserve"> PAGEREF _Toc420154046 \h </w:instrText>
       </w:r>
       <w:r>
-        <w:rPr>
-          <w:lang/>
-        </w:rPr>
         <w:fldChar w:fldCharType="separate"/>
       </w:r>
       <w:r>
-        <w:rPr>
-          <w:lang/>
-        </w:rPr>
         <w:t>2</w:t>
       </w:r>
       <w:r>
-        <w:rPr>
-          <w:lang/>
-        </w:rPr>
         <w:fldChar w:fldCharType="end"/>
       </w:r>
     </w:p>
@@ -1022,13 +1002,11 @@
           <w:smallCaps w:val="0"/>
           <w:sz w:val="22"/>
           <w:szCs w:val="22"/>
-          <w:lang/>
-        </w:rPr>
-      </w:pPr>
-      <w:r>
-        <w:rPr>
-          <w:rFonts w:ascii="Calibri" w:hAnsi="Calibri" w:cs="Calibri"/>
-          <w:lang/>
+        </w:rPr>
+      </w:pPr>
+      <w:r>
+        <w:rPr>
+          <w:rFonts w:ascii="Calibri" w:hAnsi="Calibri" w:cs="Calibri"/>
         </w:rPr>
         <w:t>1.1</w:t>
       </w:r>
@@ -1038,51 +1016,31 @@
           <w:smallCaps w:val="0"/>
           <w:sz w:val="22"/>
           <w:szCs w:val="22"/>
-          <w:lang/>
         </w:rPr>
         <w:tab/>
       </w:r>
       <w:r>
         <w:rPr>
           <w:rFonts w:ascii="Calibri" w:hAnsi="Calibri" w:cs="Calibri"/>
-          <w:lang/>
         </w:rPr>
         <w:t>Scope</w:t>
       </w:r>
       <w:r>
-        <w:rPr>
-          <w:lang/>
-        </w:rPr>
         <w:tab/>
       </w:r>
       <w:r>
-        <w:rPr>
-          <w:lang/>
-        </w:rPr>
         <w:fldChar w:fldCharType="begin"/>
       </w:r>
       <w:r>
-        <w:rPr>
-          <w:lang/>
-        </w:rPr>
         <w:instrText xml:space="preserve"> PAGEREF _Toc420154047 \h </w:instrText>
       </w:r>
       <w:r>
-        <w:rPr>
-          <w:lang/>
-        </w:rPr>
         <w:fldChar w:fldCharType="separate"/>
       </w:r>
       <w:r>
-        <w:rPr>
-          <w:lang/>
-        </w:rPr>
         <w:t>2</w:t>
       </w:r>
       <w:r>
-        <w:rPr>
-          <w:lang/>
-        </w:rPr>
         <w:fldChar w:fldCharType="end"/>
       </w:r>
     </w:p>
@@ -1097,13 +1055,9 @@
           <w:i w:val="0"/>
           <w:sz w:val="22"/>
           <w:szCs w:val="22"/>
-          <w:lang/>
-        </w:rPr>
-      </w:pPr>
-      <w:r>
-        <w:rPr>
-          <w:lang/>
-        </w:rPr>
+        </w:rPr>
+      </w:pPr>
+      <w:r>
         <w:t>1.1.1</w:t>
       </w:r>
       <w:r>
@@ -1112,50 +1066,28 @@
           <w:i w:val="0"/>
           <w:sz w:val="22"/>
           <w:szCs w:val="22"/>
-          <w:lang/>
         </w:rPr>
         <w:tab/>
       </w:r>
       <w:r>
-        <w:rPr>
-          <w:lang/>
-        </w:rPr>
         <w:t>In Scope</w:t>
       </w:r>
       <w:r>
-        <w:rPr>
-          <w:lang/>
-        </w:rPr>
         <w:tab/>
       </w:r>
       <w:r>
-        <w:rPr>
-          <w:lang/>
-        </w:rPr>
         <w:fldChar w:fldCharType="begin"/>
       </w:r>
       <w:r>
-        <w:rPr>
-          <w:lang/>
-        </w:rPr>
         <w:instrText xml:space="preserve"> PAGEREF _Toc420154048 \h </w:instrText>
       </w:r>
       <w:r>
-        <w:rPr>
-          <w:lang/>
-        </w:rPr>
         <w:fldChar w:fldCharType="separate"/>
       </w:r>
       <w:r>
-        <w:rPr>
-          <w:lang/>
-        </w:rPr>
         <w:t>2</w:t>
       </w:r>
       <w:r>
-        <w:rPr>
-          <w:lang/>
-        </w:rPr>
         <w:fldChar w:fldCharType="end"/>
       </w:r>
     </w:p>
@@ -1170,13 +1102,9 @@
           <w:i w:val="0"/>
           <w:sz w:val="22"/>
           <w:szCs w:val="22"/>
-          <w:lang/>
-        </w:rPr>
-      </w:pPr>
-      <w:r>
-        <w:rPr>
-          <w:lang/>
-        </w:rPr>
+        </w:rPr>
+      </w:pPr>
+      <w:r>
         <w:t>1.1.2</w:t>
       </w:r>
       <w:r>
@@ -1185,50 +1113,28 @@
           <w:i w:val="0"/>
           <w:sz w:val="22"/>
           <w:szCs w:val="22"/>
-          <w:lang/>
         </w:rPr>
         <w:tab/>
       </w:r>
       <w:r>
-        <w:rPr>
-          <w:lang/>
-        </w:rPr>
         <w:t>Out of Scope</w:t>
       </w:r>
       <w:r>
-        <w:rPr>
-          <w:lang/>
-        </w:rPr>
         <w:tab/>
       </w:r>
       <w:r>
-        <w:rPr>
-          <w:lang/>
-        </w:rPr>
         <w:fldChar w:fldCharType="begin"/>
       </w:r>
       <w:r>
-        <w:rPr>
-          <w:lang/>
-        </w:rPr>
         <w:instrText xml:space="preserve"> PAGEREF _Toc420154049 \h </w:instrText>
       </w:r>
       <w:r>
-        <w:rPr>
-          <w:lang/>
-        </w:rPr>
         <w:fldChar w:fldCharType="separate"/>
       </w:r>
       <w:r>
-        <w:rPr>
-          <w:lang/>
-        </w:rPr>
         <w:t>2</w:t>
       </w:r>
       <w:r>
-        <w:rPr>
-          <w:lang/>
-        </w:rPr>
         <w:fldChar w:fldCharType="end"/>
       </w:r>
     </w:p>
@@ -1243,13 +1149,11 @@
           <w:smallCaps w:val="0"/>
           <w:sz w:val="22"/>
           <w:szCs w:val="22"/>
-          <w:lang/>
-        </w:rPr>
-      </w:pPr>
-      <w:r>
-        <w:rPr>
-          <w:rFonts w:ascii="Calibri" w:hAnsi="Calibri" w:cs="Calibri"/>
-          <w:lang/>
+        </w:rPr>
+      </w:pPr>
+      <w:r>
+        <w:rPr>
+          <w:rFonts w:ascii="Calibri" w:hAnsi="Calibri" w:cs="Calibri"/>
         </w:rPr>
         <w:t>1.2</w:t>
       </w:r>
@@ -1259,51 +1163,31 @@
           <w:smallCaps w:val="0"/>
           <w:sz w:val="22"/>
           <w:szCs w:val="22"/>
-          <w:lang/>
         </w:rPr>
         <w:tab/>
       </w:r>
       <w:r>
         <w:rPr>
           <w:rFonts w:ascii="Calibri" w:hAnsi="Calibri" w:cs="Calibri"/>
-          <w:lang/>
         </w:rPr>
         <w:t>Quality Objective</w:t>
       </w:r>
       <w:r>
-        <w:rPr>
-          <w:lang/>
-        </w:rPr>
         <w:tab/>
       </w:r>
       <w:r>
-        <w:rPr>
-          <w:lang/>
-        </w:rPr>
         <w:fldChar w:fldCharType="begin"/>
       </w:r>
       <w:r>
-        <w:rPr>
-          <w:lang/>
-        </w:rPr>
         <w:instrText xml:space="preserve"> PAGEREF _Toc420154050 \h </w:instrText>
       </w:r>
       <w:r>
-        <w:rPr>
-          <w:lang/>
-        </w:rPr>
         <w:fldChar w:fldCharType="separate"/>
       </w:r>
       <w:r>
-        <w:rPr>
-          <w:lang/>
-        </w:rPr>
         <w:t>2</w:t>
       </w:r>
       <w:r>
-        <w:rPr>
-          <w:lang/>
-        </w:rPr>
         <w:fldChar w:fldCharType="end"/>
       </w:r>
     </w:p>
@@ -1318,13 +1202,11 @@
           <w:smallCaps w:val="0"/>
           <w:sz w:val="22"/>
           <w:szCs w:val="22"/>
-          <w:lang/>
-        </w:rPr>
-      </w:pPr>
-      <w:r>
-        <w:rPr>
-          <w:rFonts w:ascii="Calibri" w:hAnsi="Calibri" w:cs="Calibri"/>
-          <w:lang/>
+        </w:rPr>
+      </w:pPr>
+      <w:r>
+        <w:rPr>
+          <w:rFonts w:ascii="Calibri" w:hAnsi="Calibri" w:cs="Calibri"/>
         </w:rPr>
         <w:t>1.3</w:t>
       </w:r>
@@ -1334,51 +1216,31 @@
           <w:smallCaps w:val="0"/>
           <w:sz w:val="22"/>
           <w:szCs w:val="22"/>
-          <w:lang/>
         </w:rPr>
         <w:tab/>
       </w:r>
       <w:r>
         <w:rPr>
           <w:rFonts w:ascii="Calibri" w:hAnsi="Calibri" w:cs="Calibri"/>
-          <w:lang/>
         </w:rPr>
         <w:t>Roles and Responsibilities</w:t>
       </w:r>
       <w:r>
-        <w:rPr>
-          <w:lang/>
-        </w:rPr>
         <w:tab/>
       </w:r>
       <w:r>
-        <w:rPr>
-          <w:lang/>
-        </w:rPr>
         <w:fldChar w:fldCharType="begin"/>
       </w:r>
       <w:r>
-        <w:rPr>
-          <w:lang/>
-        </w:rPr>
         <w:instrText xml:space="preserve"> PAGEREF _Toc420154051 \h </w:instrText>
       </w:r>
       <w:r>
-        <w:rPr>
-          <w:lang/>
-        </w:rPr>
         <w:fldChar w:fldCharType="separate"/>
       </w:r>
       <w:r>
-        <w:rPr>
-          <w:lang/>
-        </w:rPr>
         <w:t>2</w:t>
       </w:r>
       <w:r>
-        <w:rPr>
-          <w:lang/>
-        </w:rPr>
         <w:fldChar w:fldCharType="end"/>
       </w:r>
     </w:p>
@@ -1394,13 +1256,11 @@
           <w:caps w:val="0"/>
           <w:sz w:val="22"/>
           <w:szCs w:val="22"/>
-          <w:lang/>
-        </w:rPr>
-      </w:pPr>
-      <w:r>
-        <w:rPr>
-          <w:rFonts w:ascii="Calibri" w:hAnsi="Calibri" w:cs="Calibri"/>
-          <w:lang/>
+        </w:rPr>
+      </w:pPr>
+      <w:r>
+        <w:rPr>
+          <w:rFonts w:ascii="Calibri" w:hAnsi="Calibri" w:cs="Calibri"/>
         </w:rPr>
         <w:t>2</w:t>
       </w:r>
@@ -1411,51 +1271,31 @@
           <w:caps w:val="0"/>
           <w:sz w:val="22"/>
           <w:szCs w:val="22"/>
-          <w:lang/>
         </w:rPr>
         <w:tab/>
       </w:r>
       <w:r>
         <w:rPr>
           <w:rFonts w:ascii="Calibri" w:hAnsi="Calibri" w:cs="Calibri"/>
-          <w:lang/>
         </w:rPr>
         <w:t>Test Methodology</w:t>
       </w:r>
       <w:r>
-        <w:rPr>
-          <w:lang/>
-        </w:rPr>
         <w:tab/>
       </w:r>
       <w:r>
-        <w:rPr>
-          <w:lang/>
-        </w:rPr>
         <w:fldChar w:fldCharType="begin"/>
       </w:r>
       <w:r>
-        <w:rPr>
-          <w:lang/>
-        </w:rPr>
         <w:instrText xml:space="preserve"> PAGEREF _Toc420154052 \h </w:instrText>
       </w:r>
       <w:r>
-        <w:rPr>
-          <w:lang/>
-        </w:rPr>
         <w:fldChar w:fldCharType="separate"/>
       </w:r>
       <w:r>
-        <w:rPr>
-          <w:lang/>
-        </w:rPr>
         <w:t>3</w:t>
       </w:r>
       <w:r>
-        <w:rPr>
-          <w:lang/>
-        </w:rPr>
         <w:fldChar w:fldCharType="end"/>
       </w:r>
     </w:p>
@@ -1470,13 +1310,11 @@
           <w:smallCaps w:val="0"/>
           <w:sz w:val="22"/>
           <w:szCs w:val="22"/>
-          <w:lang/>
-        </w:rPr>
-      </w:pPr>
-      <w:r>
-        <w:rPr>
-          <w:rFonts w:ascii="Calibri" w:hAnsi="Calibri" w:cs="Calibri"/>
-          <w:lang/>
+        </w:rPr>
+      </w:pPr>
+      <w:r>
+        <w:rPr>
+          <w:rFonts w:ascii="Calibri" w:hAnsi="Calibri" w:cs="Calibri"/>
         </w:rPr>
         <w:t>2.1</w:t>
       </w:r>
@@ -1486,51 +1324,31 @@
           <w:smallCaps w:val="0"/>
           <w:sz w:val="22"/>
           <w:szCs w:val="22"/>
-          <w:lang/>
         </w:rPr>
         <w:tab/>
       </w:r>
       <w:r>
         <w:rPr>
           <w:rFonts w:ascii="Calibri" w:hAnsi="Calibri" w:cs="Calibri"/>
-          <w:lang/>
         </w:rPr>
         <w:t>Overview</w:t>
       </w:r>
       <w:r>
-        <w:rPr>
-          <w:lang/>
-        </w:rPr>
         <w:tab/>
       </w:r>
       <w:r>
-        <w:rPr>
-          <w:lang/>
-        </w:rPr>
         <w:fldChar w:fldCharType="begin"/>
       </w:r>
       <w:r>
-        <w:rPr>
-          <w:lang/>
-        </w:rPr>
         <w:instrText xml:space="preserve"> PAGEREF _Toc420154053 \h </w:instrText>
       </w:r>
       <w:r>
-        <w:rPr>
-          <w:lang/>
-        </w:rPr>
         <w:fldChar w:fldCharType="separate"/>
       </w:r>
       <w:r>
-        <w:rPr>
-          <w:lang/>
-        </w:rPr>
         <w:t>3</w:t>
       </w:r>
       <w:r>
-        <w:rPr>
-          <w:lang/>
-        </w:rPr>
         <w:fldChar w:fldCharType="end"/>
       </w:r>
     </w:p>
@@ -1545,13 +1363,11 @@
           <w:smallCaps w:val="0"/>
           <w:sz w:val="22"/>
           <w:szCs w:val="22"/>
-          <w:lang/>
-        </w:rPr>
-      </w:pPr>
-      <w:r>
-        <w:rPr>
-          <w:rFonts w:ascii="Calibri" w:hAnsi="Calibri" w:cs="Calibri"/>
-          <w:lang/>
+        </w:rPr>
+      </w:pPr>
+      <w:r>
+        <w:rPr>
+          <w:rFonts w:ascii="Calibri" w:hAnsi="Calibri" w:cs="Calibri"/>
         </w:rPr>
         <w:t>2.2</w:t>
       </w:r>
@@ -1561,51 +1377,31 @@
           <w:smallCaps w:val="0"/>
           <w:sz w:val="22"/>
           <w:szCs w:val="22"/>
-          <w:lang/>
         </w:rPr>
         <w:tab/>
       </w:r>
       <w:r>
         <w:rPr>
           <w:rFonts w:ascii="Calibri" w:hAnsi="Calibri" w:cs="Calibri"/>
-          <w:lang/>
         </w:rPr>
         <w:t>Test Levels</w:t>
       </w:r>
       <w:r>
-        <w:rPr>
-          <w:lang/>
-        </w:rPr>
         <w:tab/>
       </w:r>
       <w:r>
-        <w:rPr>
-          <w:lang/>
-        </w:rPr>
         <w:fldChar w:fldCharType="begin"/>
       </w:r>
       <w:r>
-        <w:rPr>
-          <w:lang/>
-        </w:rPr>
         <w:instrText xml:space="preserve"> PAGEREF _Toc420154054 \h </w:instrText>
       </w:r>
       <w:r>
-        <w:rPr>
-          <w:lang/>
-        </w:rPr>
         <w:fldChar w:fldCharType="separate"/>
       </w:r>
       <w:r>
-        <w:rPr>
-          <w:lang/>
-        </w:rPr>
         <w:t>3</w:t>
       </w:r>
       <w:r>
-        <w:rPr>
-          <w:lang/>
-        </w:rPr>
         <w:fldChar w:fldCharType="end"/>
       </w:r>
     </w:p>
@@ -1620,13 +1416,11 @@
           <w:smallCaps w:val="0"/>
           <w:sz w:val="22"/>
           <w:szCs w:val="22"/>
-          <w:lang/>
-        </w:rPr>
-      </w:pPr>
-      <w:r>
-        <w:rPr>
-          <w:rFonts w:ascii="Calibri" w:hAnsi="Calibri" w:cs="Calibri"/>
-          <w:lang/>
+        </w:rPr>
+      </w:pPr>
+      <w:r>
+        <w:rPr>
+          <w:rFonts w:ascii="Calibri" w:hAnsi="Calibri" w:cs="Calibri"/>
         </w:rPr>
         <w:t>2.3</w:t>
       </w:r>
@@ -1636,51 +1430,31 @@
           <w:smallCaps w:val="0"/>
           <w:sz w:val="22"/>
           <w:szCs w:val="22"/>
-          <w:lang/>
         </w:rPr>
         <w:tab/>
       </w:r>
       <w:r>
         <w:rPr>
           <w:rFonts w:ascii="Calibri" w:hAnsi="Calibri" w:cs="Calibri"/>
-          <w:lang/>
         </w:rPr>
         <w:t>Bug Triage</w:t>
       </w:r>
       <w:r>
-        <w:rPr>
-          <w:lang/>
-        </w:rPr>
         <w:tab/>
       </w:r>
       <w:r>
-        <w:rPr>
-          <w:lang/>
-        </w:rPr>
         <w:fldChar w:fldCharType="begin"/>
       </w:r>
       <w:r>
-        <w:rPr>
-          <w:lang/>
-        </w:rPr>
         <w:instrText xml:space="preserve"> PAGEREF _Toc420154055 \h </w:instrText>
       </w:r>
       <w:r>
-        <w:rPr>
-          <w:lang/>
-        </w:rPr>
         <w:fldChar w:fldCharType="separate"/>
       </w:r>
       <w:r>
-        <w:rPr>
-          <w:lang/>
-        </w:rPr>
         <w:t>3</w:t>
       </w:r>
       <w:r>
-        <w:rPr>
-          <w:lang/>
-        </w:rPr>
         <w:fldChar w:fldCharType="end"/>
       </w:r>
     </w:p>
@@ -1695,14 +1469,12 @@
           <w:smallCaps w:val="0"/>
           <w:sz w:val="22"/>
           <w:szCs w:val="22"/>
-          <w:lang/>
         </w:rPr>
       </w:pPr>
       <w:r>
         <w:rPr>
           <w:rFonts w:ascii="Calibri" w:hAnsi="Calibri" w:cs="Calibri"/>
           <w:color w:val="000000"/>
-          <w:lang/>
         </w:rPr>
         <w:t>2.4</w:t>
       </w:r>
@@ -1712,7 +1484,6 @@
           <w:smallCaps w:val="0"/>
           <w:sz w:val="22"/>
           <w:szCs w:val="22"/>
-          <w:lang/>
         </w:rPr>
         <w:tab/>
       </w:r>
@@ -1720,44 +1491,25 @@
         <w:rPr>
           <w:rFonts w:ascii="Calibri" w:hAnsi="Calibri" w:cs="Calibri"/>
           <w:color w:val="000000"/>
-          <w:lang/>
         </w:rPr>
         <w:t>Suspension Criteria and Resumption Requirements</w:t>
       </w:r>
       <w:r>
-        <w:rPr>
-          <w:lang/>
-        </w:rPr>
         <w:tab/>
       </w:r>
       <w:r>
-        <w:rPr>
-          <w:lang/>
-        </w:rPr>
         <w:fldChar w:fldCharType="begin"/>
       </w:r>
       <w:r>
-        <w:rPr>
-          <w:lang/>
-        </w:rPr>
         <w:instrText xml:space="preserve"> PAGEREF _Toc420154056 \h </w:instrText>
       </w:r>
       <w:r>
-        <w:rPr>
-          <w:lang/>
-        </w:rPr>
         <w:fldChar w:fldCharType="separate"/>
       </w:r>
       <w:r>
-        <w:rPr>
-          <w:lang/>
-        </w:rPr>
         <w:t>3</w:t>
       </w:r>
       <w:r>
-        <w:rPr>
-          <w:lang/>
-        </w:rPr>
         <w:fldChar w:fldCharType="end"/>
       </w:r>
     </w:p>
@@ -1772,13 +1524,11 @@
           <w:smallCaps w:val="0"/>
           <w:sz w:val="22"/>
           <w:szCs w:val="22"/>
-          <w:lang/>
-        </w:rPr>
-      </w:pPr>
-      <w:r>
-        <w:rPr>
-          <w:rFonts w:ascii="Calibri" w:hAnsi="Calibri" w:cs="Calibri"/>
-          <w:lang/>
+        </w:rPr>
+      </w:pPr>
+      <w:r>
+        <w:rPr>
+          <w:rFonts w:ascii="Calibri" w:hAnsi="Calibri" w:cs="Calibri"/>
         </w:rPr>
         <w:t>2.5</w:t>
       </w:r>
@@ -1788,51 +1538,31 @@
           <w:smallCaps w:val="0"/>
           <w:sz w:val="22"/>
           <w:szCs w:val="22"/>
-          <w:lang/>
         </w:rPr>
         <w:tab/>
       </w:r>
       <w:r>
         <w:rPr>
           <w:rFonts w:ascii="Calibri" w:hAnsi="Calibri" w:cs="Calibri"/>
-          <w:lang/>
         </w:rPr>
         <w:t>Test Completeness</w:t>
       </w:r>
       <w:r>
-        <w:rPr>
-          <w:lang/>
-        </w:rPr>
         <w:tab/>
       </w:r>
       <w:r>
-        <w:rPr>
-          <w:lang/>
-        </w:rPr>
         <w:fldChar w:fldCharType="begin"/>
       </w:r>
       <w:r>
-        <w:rPr>
-          <w:lang/>
-        </w:rPr>
         <w:instrText xml:space="preserve"> PAGEREF _Toc420154057 \h </w:instrText>
       </w:r>
       <w:r>
-        <w:rPr>
-          <w:lang/>
-        </w:rPr>
         <w:fldChar w:fldCharType="separate"/>
       </w:r>
       <w:r>
-        <w:rPr>
-          <w:lang/>
-        </w:rPr>
         <w:t>4</w:t>
       </w:r>
       <w:r>
-        <w:rPr>
-          <w:lang/>
-        </w:rPr>
         <w:fldChar w:fldCharType="end"/>
       </w:r>
     </w:p>
@@ -1848,13 +1578,11 @@
           <w:caps w:val="0"/>
           <w:sz w:val="22"/>
           <w:szCs w:val="22"/>
-          <w:lang/>
-        </w:rPr>
-      </w:pPr>
-      <w:r>
-        <w:rPr>
-          <w:rFonts w:ascii="Calibri" w:hAnsi="Calibri" w:cs="Calibri"/>
-          <w:lang/>
+        </w:rPr>
+      </w:pPr>
+      <w:r>
+        <w:rPr>
+          <w:rFonts w:ascii="Calibri" w:hAnsi="Calibri" w:cs="Calibri"/>
         </w:rPr>
         <w:t>3</w:t>
       </w:r>
@@ -1865,51 +1593,31 @@
           <w:caps w:val="0"/>
           <w:sz w:val="22"/>
           <w:szCs w:val="22"/>
-          <w:lang/>
         </w:rPr>
         <w:tab/>
       </w:r>
       <w:r>
         <w:rPr>
           <w:rFonts w:ascii="Calibri" w:hAnsi="Calibri" w:cs="Calibri"/>
-          <w:lang/>
         </w:rPr>
         <w:t>Test Deliverables</w:t>
       </w:r>
       <w:r>
-        <w:rPr>
-          <w:lang/>
-        </w:rPr>
         <w:tab/>
       </w:r>
       <w:r>
-        <w:rPr>
-          <w:lang/>
-        </w:rPr>
         <w:fldChar w:fldCharType="begin"/>
       </w:r>
       <w:r>
-        <w:rPr>
-          <w:lang/>
-        </w:rPr>
         <w:instrText xml:space="preserve"> PAGEREF _Toc420154058 \h </w:instrText>
       </w:r>
       <w:r>
-        <w:rPr>
-          <w:lang/>
-        </w:rPr>
         <w:fldChar w:fldCharType="separate"/>
       </w:r>
       <w:r>
-        <w:rPr>
-          <w:lang/>
-        </w:rPr>
         <w:t>4</w:t>
       </w:r>
       <w:r>
-        <w:rPr>
-          <w:lang/>
-        </w:rPr>
         <w:fldChar w:fldCharType="end"/>
       </w:r>
     </w:p>
@@ -1925,13 +1633,11 @@
           <w:caps w:val="0"/>
           <w:sz w:val="22"/>
           <w:szCs w:val="22"/>
-          <w:lang/>
-        </w:rPr>
-      </w:pPr>
-      <w:r>
-        <w:rPr>
-          <w:rFonts w:ascii="Calibri" w:hAnsi="Calibri" w:cs="Calibri"/>
-          <w:lang/>
+        </w:rPr>
+      </w:pPr>
+      <w:r>
+        <w:rPr>
+          <w:rFonts w:ascii="Calibri" w:hAnsi="Calibri" w:cs="Calibri"/>
         </w:rPr>
         <w:t>4</w:t>
       </w:r>
@@ -1942,51 +1648,31 @@
           <w:caps w:val="0"/>
           <w:sz w:val="22"/>
           <w:szCs w:val="22"/>
-          <w:lang/>
         </w:rPr>
         <w:tab/>
       </w:r>
       <w:r>
         <w:rPr>
           <w:rFonts w:ascii="Calibri" w:hAnsi="Calibri" w:cs="Calibri"/>
-          <w:lang/>
         </w:rPr>
         <w:t>Resource &amp; Environment Needs</w:t>
       </w:r>
       <w:r>
-        <w:rPr>
-          <w:lang/>
-        </w:rPr>
         <w:tab/>
       </w:r>
       <w:r>
-        <w:rPr>
-          <w:lang/>
-        </w:rPr>
         <w:fldChar w:fldCharType="begin"/>
       </w:r>
       <w:r>
-        <w:rPr>
-          <w:lang/>
-        </w:rPr>
         <w:instrText xml:space="preserve"> PAGEREF _Toc420154059 \h </w:instrText>
       </w:r>
       <w:r>
-        <w:rPr>
-          <w:lang/>
-        </w:rPr>
         <w:fldChar w:fldCharType="separate"/>
       </w:r>
       <w:r>
-        <w:rPr>
-          <w:lang/>
-        </w:rPr>
         <w:t>4</w:t>
       </w:r>
       <w:r>
-        <w:rPr>
-          <w:lang/>
-        </w:rPr>
         <w:fldChar w:fldCharType="end"/>
       </w:r>
     </w:p>
@@ -2001,13 +1687,11 @@
           <w:smallCaps w:val="0"/>
           <w:sz w:val="22"/>
           <w:szCs w:val="22"/>
-          <w:lang/>
-        </w:rPr>
-      </w:pPr>
-      <w:r>
-        <w:rPr>
-          <w:rFonts w:ascii="Calibri" w:hAnsi="Calibri" w:cs="Calibri"/>
-          <w:lang/>
+        </w:rPr>
+      </w:pPr>
+      <w:r>
+        <w:rPr>
+          <w:rFonts w:ascii="Calibri" w:hAnsi="Calibri" w:cs="Calibri"/>
         </w:rPr>
         <w:t>4.1</w:t>
       </w:r>
@@ -2017,51 +1701,31 @@
           <w:smallCaps w:val="0"/>
           <w:sz w:val="22"/>
           <w:szCs w:val="22"/>
-          <w:lang/>
         </w:rPr>
         <w:tab/>
       </w:r>
       <w:r>
         <w:rPr>
           <w:rFonts w:ascii="Calibri" w:hAnsi="Calibri" w:cs="Calibri"/>
-          <w:lang/>
         </w:rPr>
         <w:t>Testing Tools</w:t>
       </w:r>
       <w:r>
-        <w:rPr>
-          <w:lang/>
-        </w:rPr>
         <w:tab/>
       </w:r>
       <w:r>
-        <w:rPr>
-          <w:lang/>
-        </w:rPr>
         <w:fldChar w:fldCharType="begin"/>
       </w:r>
       <w:r>
-        <w:rPr>
-          <w:lang/>
-        </w:rPr>
         <w:instrText xml:space="preserve"> PAGEREF _Toc420154060 \h </w:instrText>
       </w:r>
       <w:r>
-        <w:rPr>
-          <w:lang/>
-        </w:rPr>
         <w:fldChar w:fldCharType="separate"/>
       </w:r>
       <w:r>
-        <w:rPr>
-          <w:lang/>
-        </w:rPr>
         <w:t>4</w:t>
       </w:r>
       <w:r>
-        <w:rPr>
-          <w:lang/>
-        </w:rPr>
         <w:fldChar w:fldCharType="end"/>
       </w:r>
     </w:p>
@@ -2076,13 +1740,11 @@
           <w:smallCaps w:val="0"/>
           <w:sz w:val="22"/>
           <w:szCs w:val="22"/>
-          <w:lang/>
-        </w:rPr>
-      </w:pPr>
-      <w:r>
-        <w:rPr>
-          <w:rFonts w:ascii="Calibri" w:hAnsi="Calibri" w:cs="Calibri"/>
-          <w:lang/>
+        </w:rPr>
+      </w:pPr>
+      <w:r>
+        <w:rPr>
+          <w:rFonts w:ascii="Calibri" w:hAnsi="Calibri" w:cs="Calibri"/>
         </w:rPr>
         <w:t>4.2</w:t>
       </w:r>
@@ -2092,51 +1754,31 @@
           <w:smallCaps w:val="0"/>
           <w:sz w:val="22"/>
           <w:szCs w:val="22"/>
-          <w:lang/>
         </w:rPr>
         <w:tab/>
       </w:r>
       <w:r>
         <w:rPr>
           <w:rFonts w:ascii="Calibri" w:hAnsi="Calibri" w:cs="Calibri"/>
-          <w:lang/>
         </w:rPr>
         <w:t>Test Environment</w:t>
       </w:r>
       <w:r>
-        <w:rPr>
-          <w:lang/>
-        </w:rPr>
         <w:tab/>
       </w:r>
       <w:r>
-        <w:rPr>
-          <w:lang/>
-        </w:rPr>
         <w:fldChar w:fldCharType="begin"/>
       </w:r>
       <w:r>
-        <w:rPr>
-          <w:lang/>
-        </w:rPr>
         <w:instrText xml:space="preserve"> PAGEREF _Toc420154061 \h </w:instrText>
       </w:r>
       <w:r>
-        <w:rPr>
-          <w:lang/>
-        </w:rPr>
         <w:fldChar w:fldCharType="separate"/>
       </w:r>
       <w:r>
-        <w:rPr>
-          <w:lang/>
-        </w:rPr>
         <w:t>4</w:t>
       </w:r>
       <w:r>
-        <w:rPr>
-          <w:lang/>
-        </w:rPr>
         <w:fldChar w:fldCharType="end"/>
       </w:r>
     </w:p>
@@ -2152,13 +1794,11 @@
           <w:caps w:val="0"/>
           <w:sz w:val="22"/>
           <w:szCs w:val="22"/>
-          <w:lang/>
-        </w:rPr>
-      </w:pPr>
-      <w:r>
-        <w:rPr>
-          <w:rFonts w:ascii="Calibri" w:hAnsi="Calibri" w:cs="Calibri"/>
-          <w:lang/>
+        </w:rPr>
+      </w:pPr>
+      <w:r>
+        <w:rPr>
+          <w:rFonts w:ascii="Calibri" w:hAnsi="Calibri" w:cs="Calibri"/>
         </w:rPr>
         <w:t>5</w:t>
       </w:r>
@@ -2169,51 +1809,31 @@
           <w:caps w:val="0"/>
           <w:sz w:val="22"/>
           <w:szCs w:val="22"/>
-          <w:lang/>
         </w:rPr>
         <w:tab/>
       </w:r>
       <w:r>
         <w:rPr>
           <w:rFonts w:ascii="Calibri" w:hAnsi="Calibri" w:cs="Calibri"/>
-          <w:lang/>
         </w:rPr>
         <w:t>Terms/Acronyms</w:t>
       </w:r>
       <w:r>
-        <w:rPr>
-          <w:lang/>
-        </w:rPr>
         <w:tab/>
       </w:r>
       <w:r>
-        <w:rPr>
-          <w:lang/>
-        </w:rPr>
         <w:fldChar w:fldCharType="begin"/>
       </w:r>
       <w:r>
-        <w:rPr>
-          <w:lang/>
-        </w:rPr>
         <w:instrText xml:space="preserve"> PAGEREF _Toc420154062 \h </w:instrText>
       </w:r>
       <w:r>
-        <w:rPr>
-          <w:lang/>
-        </w:rPr>
         <w:fldChar w:fldCharType="separate"/>
       </w:r>
       <w:r>
-        <w:rPr>
-          <w:lang/>
-        </w:rPr>
         <w:t>5</w:t>
       </w:r>
       <w:r>
-        <w:rPr>
-          <w:lang/>
-        </w:rPr>
         <w:fldChar w:fldCharType="end"/>
       </w:r>
     </w:p>
@@ -2295,14 +1915,12 @@
         <w:pStyle w:val="2"/>
         <w:rPr>
           <w:rFonts w:ascii="Calibri" w:hAnsi="Calibri" w:cs="Calibri"/>
-          <w:lang/>
         </w:rPr>
       </w:pPr>
       <w:bookmarkStart w:id="0" w:name="_Toc420154046"/>
       <w:r>
         <w:rPr>
           <w:rFonts w:ascii="Calibri" w:hAnsi="Calibri" w:cs="Calibri"/>
-          <w:lang/>
         </w:rPr>
         <w:t>Introduction</w:t>
       </w:r>
@@ -2310,7 +1928,6 @@
       <w:r>
         <w:rPr>
           <w:rFonts w:ascii="Calibri" w:hAnsi="Calibri" w:cs="Calibri"/>
-          <w:lang/>
         </w:rPr>
         <w:tab/>
       </w:r>
@@ -2350,7 +1967,25 @@
           <w:szCs w:val="22"/>
           <w:lang w:eastAsia="zh-Hans"/>
         </w:rPr>
-        <w:t xml:space="preserve"> Test Plan is designed to describe the scope, approach and resources,of testing of capstone project VSB_Plus.</w:t>
+        <w:t xml:space="preserve"> Test Plan is designed to describe the scope, approach and resources</w:t>
+      </w:r>
+      <w:r>
+        <w:rPr>
+          <w:rFonts w:hint="default" w:ascii="Calibri" w:hAnsi="Calibri" w:cs="Calibri"/>
+          <w:sz w:val="22"/>
+          <w:szCs w:val="22"/>
+          <w:lang w:eastAsia="zh-Hans"/>
+        </w:rPr>
+        <w:t xml:space="preserve"> </w:t>
+      </w:r>
+      <w:r>
+        <w:rPr>
+          <w:rFonts w:hint="default" w:ascii="Calibri" w:hAnsi="Calibri" w:cs="Calibri"/>
+          <w:sz w:val="22"/>
+          <w:szCs w:val="22"/>
+          <w:lang w:eastAsia="zh-Hans"/>
+        </w:rPr>
+        <w:t>of testing of capstone project VSB_Plus.</w:t>
       </w:r>
     </w:p>
     <w:p>
@@ -2369,7 +2004,6 @@
           <w:rFonts w:ascii="Calibri" w:hAnsi="Calibri" w:cs="Calibri"/>
           <w:sz w:val="22"/>
           <w:szCs w:val="22"/>
-          <w:lang/>
         </w:rPr>
       </w:pPr>
       <w:r>
@@ -2388,7 +2022,6 @@
           <w:rFonts w:ascii="Calibri" w:hAnsi="Calibri" w:cs="Calibri"/>
           <w:sz w:val="24"/>
           <w:szCs w:val="24"/>
-          <w:lang/>
         </w:rPr>
       </w:pPr>
     </w:p>
@@ -2397,15 +2030,13 @@
         <w:pStyle w:val="3"/>
         <w:rPr>
           <w:rFonts w:ascii="Calibri" w:hAnsi="Calibri" w:cs="Calibri"/>
-          <w:lang/>
-        </w:rPr>
-      </w:pPr>
-      <w:bookmarkStart w:id="1" w:name="_Toc68064297"/>
-      <w:bookmarkStart w:id="2" w:name="_Toc118515455"/>
-      <w:r>
-        <w:rPr>
-          <w:rFonts w:ascii="Calibri" w:hAnsi="Calibri" w:cs="Calibri"/>
-          <w:lang/>
+        </w:rPr>
+      </w:pPr>
+      <w:bookmarkStart w:id="1" w:name="_Toc118515455"/>
+      <w:bookmarkStart w:id="2" w:name="_Toc68064297"/>
+      <w:r>
+        <w:rPr>
+          <w:rFonts w:ascii="Calibri" w:hAnsi="Calibri" w:cs="Calibri"/>
         </w:rPr>
         <w:t xml:space="preserve"> </w:t>
       </w:r>
@@ -2413,7 +2044,6 @@
       <w:r>
         <w:rPr>
           <w:rFonts w:ascii="Calibri" w:hAnsi="Calibri" w:cs="Calibri"/>
-          <w:lang/>
         </w:rPr>
         <w:t>Scope</w:t>
       </w:r>
@@ -2421,8 +2051,8 @@
       <w:bookmarkEnd w:id="2"/>
       <w:bookmarkEnd w:id="3"/>
       <w:bookmarkStart w:id="4" w:name="_Toc68064298"/>
+      <w:bookmarkEnd w:id="4"/>
       <w:bookmarkStart w:id="5" w:name="_Toc118515456"/>
-      <w:bookmarkEnd w:id="4"/>
       <w:bookmarkEnd w:id="5"/>
     </w:p>
     <w:p>
@@ -2468,7 +2098,31 @@
         <w:rPr>
           <w:rFonts w:ascii="Calibri" w:hAnsi="Calibri" w:cs="Calibri"/>
         </w:rPr>
-        <w:t>The mainly functionality include user log in, sign in, course searching and planning the course schedule.</w:t>
+        <w:t xml:space="preserve">The mainly functionality include user </w:t>
+      </w:r>
+      <w:r>
+        <w:rPr>
+          <w:rFonts w:ascii="Calibri" w:hAnsi="Calibri" w:cs="Calibri"/>
+        </w:rPr>
+        <w:t>logging</w:t>
+      </w:r>
+      <w:r>
+        <w:rPr>
+          <w:rFonts w:ascii="Calibri" w:hAnsi="Calibri" w:cs="Calibri"/>
+        </w:rPr>
+        <w:t xml:space="preserve"> in, </w:t>
+      </w:r>
+      <w:r>
+        <w:rPr>
+          <w:rFonts w:ascii="Calibri" w:hAnsi="Calibri" w:cs="Calibri"/>
+        </w:rPr>
+        <w:t>course prerequisite reminding</w:t>
+      </w:r>
+      <w:r>
+        <w:rPr>
+          <w:rFonts w:ascii="Calibri" w:hAnsi="Calibri" w:cs="Calibri"/>
+        </w:rPr>
+        <w:t>, course searching and planning the course schedule.</w:t>
       </w:r>
     </w:p>
     <w:p>
@@ -2483,19 +2137,8 @@
           <w:iCs/>
           <w:sz w:val="22"/>
           <w:szCs w:val="22"/>
-          <w:lang/>
-        </w:rPr>
-      </w:pPr>
-      <w:r>
-        <w:rPr>
-          <w:rFonts w:ascii="Calibri" w:hAnsi="Calibri" w:cs="Calibri"/>
-          <w:iCs/>
-          <w:sz w:val="22"/>
-          <w:szCs w:val="22"/>
-          <w:lang/>
-        </w:rPr>
-        <w:tab/>
-      </w:r>
+        </w:rPr>
+      </w:pPr>
     </w:p>
     <w:p>
       <w:pPr>
@@ -2510,7 +2153,6 @@
           <w:color w:val="FF0000"/>
           <w:sz w:val="22"/>
           <w:szCs w:val="22"/>
-          <w:lang/>
         </w:rPr>
       </w:pPr>
     </w:p>
@@ -2518,8 +2160,8 @@
       <w:pPr>
         <w:pStyle w:val="4"/>
       </w:pPr>
-      <w:bookmarkStart w:id="7" w:name="_Toc68064299"/>
-      <w:bookmarkStart w:id="8" w:name="_Toc118515457"/>
+      <w:bookmarkStart w:id="7" w:name="_Toc118515457"/>
+      <w:bookmarkStart w:id="8" w:name="_Toc68064299"/>
       <w:bookmarkStart w:id="9" w:name="_Toc420154049"/>
       <w:r>
         <w:t>Out of Scope</w:t>
@@ -2532,7 +2174,6 @@
       <w:pPr>
         <w:rPr>
           <w:rFonts w:ascii="Calibri" w:hAnsi="Calibri" w:cs="Calibri"/>
-          <w:lang/>
         </w:rPr>
       </w:pPr>
     </w:p>
@@ -2590,14 +2231,12 @@
         <w:pStyle w:val="3"/>
         <w:rPr>
           <w:rFonts w:ascii="Calibri" w:hAnsi="Calibri" w:cs="Calibri"/>
-          <w:lang/>
         </w:rPr>
       </w:pPr>
       <w:bookmarkStart w:id="10" w:name="_Toc420154050"/>
       <w:r>
         <w:rPr>
           <w:rFonts w:ascii="Calibri" w:hAnsi="Calibri" w:cs="Calibri"/>
-          <w:lang/>
         </w:rPr>
         <w:t>Quality Objective</w:t>
       </w:r>
@@ -2609,7 +2248,6 @@
           <w:rFonts w:ascii="Calibri" w:hAnsi="Calibri" w:cs="Calibri"/>
           <w:sz w:val="22"/>
           <w:szCs w:val="22"/>
-          <w:lang/>
         </w:rPr>
       </w:pPr>
     </w:p>
@@ -2622,13 +2260,11 @@
         </w:numPr>
         <w:rPr>
           <w:rFonts w:ascii="Calibri" w:hAnsi="Calibri" w:cs="Calibri"/>
-          <w:lang/>
-        </w:rPr>
-      </w:pPr>
-      <w:r>
-        <w:rPr>
-          <w:rFonts w:ascii="Calibri" w:hAnsi="Calibri" w:cs="Calibri"/>
-          <w:lang/>
+        </w:rPr>
+      </w:pPr>
+      <w:r>
+        <w:rPr>
+          <w:rFonts w:ascii="Calibri" w:hAnsi="Calibri" w:cs="Calibri"/>
         </w:rPr>
         <w:t>The test objectives are to verify the Functionality of website VSB_Plus, the project should focus on testing the course operation such as course search and course schedule...etc. to guarantee all the these operation can work normally at the end of the project.</w:t>
       </w:r>
@@ -2638,7 +2274,6 @@
         <w:pStyle w:val="3"/>
         <w:rPr>
           <w:rFonts w:ascii="Calibri" w:hAnsi="Calibri" w:cs="Calibri"/>
-          <w:lang/>
         </w:rPr>
       </w:pPr>
       <w:bookmarkStart w:id="11" w:name="_Toc118515460"/>
@@ -2646,7 +2281,6 @@
       <w:r>
         <w:rPr>
           <w:rFonts w:ascii="Calibri" w:hAnsi="Calibri" w:cs="Calibri"/>
-          <w:lang/>
         </w:rPr>
         <w:t>Roles and Responsibilities</w:t>
       </w:r>
@@ -2655,7 +2289,6 @@
       <w:r>
         <w:rPr>
           <w:rFonts w:ascii="Calibri" w:hAnsi="Calibri" w:cs="Calibri"/>
-          <w:lang/>
         </w:rPr>
         <w:t xml:space="preserve"> </w:t>
       </w:r>
@@ -2680,15 +2313,14 @@
         </w:rPr>
         <w:t>The project should use capstone project members as the tester.</w:t>
       </w:r>
-    </w:p>
-    <w:p>
-      <w:pPr>
-        <w:rPr>
-          <w:rFonts w:ascii="Calibri" w:hAnsi="Calibri" w:cs="Calibri"/>
-          <w:lang/>
-        </w:rPr>
-      </w:pPr>
       <w:bookmarkEnd w:id="13"/>
+    </w:p>
+    <w:p>
+      <w:pPr>
+        <w:rPr>
+          <w:rFonts w:ascii="Calibri" w:hAnsi="Calibri" w:cs="Calibri"/>
+        </w:rPr>
+      </w:pPr>
     </w:p>
     <w:tbl>
       <w:tblPr>
@@ -2705,7 +2337,9 @@
         </w:tblBorders>
         <w:tblLayout w:type="autofit"/>
         <w:tblCellMar>
+          <w:top w:w="0" w:type="dxa"/>
           <w:left w:w="108" w:type="dxa"/>
+          <w:bottom w:w="0" w:type="dxa"/>
           <w:right w:w="108" w:type="dxa"/>
         </w:tblCellMar>
       </w:tblPr>
@@ -2739,7 +2373,6 @@
                 <w:sz w:val="24"/>
                 <w:szCs w:val="24"/>
                 <w:vertAlign w:val="baseline"/>
-                <w:lang/>
               </w:rPr>
             </w:pPr>
             <w:r>
@@ -2748,7 +2381,6 @@
                 <w:sz w:val="24"/>
                 <w:szCs w:val="24"/>
                 <w:vertAlign w:val="baseline"/>
-                <w:lang/>
               </w:rPr>
               <w:t xml:space="preserve">No. </w:t>
             </w:r>
@@ -2765,7 +2397,6 @@
                 <w:sz w:val="24"/>
                 <w:szCs w:val="24"/>
                 <w:vertAlign w:val="baseline"/>
-                <w:lang/>
               </w:rPr>
             </w:pPr>
             <w:r>
@@ -2774,7 +2405,6 @@
                 <w:sz w:val="24"/>
                 <w:szCs w:val="24"/>
                 <w:vertAlign w:val="baseline"/>
-                <w:lang/>
               </w:rPr>
               <w:t>Member</w:t>
             </w:r>
@@ -2791,7 +2421,6 @@
                 <w:sz w:val="24"/>
                 <w:szCs w:val="24"/>
                 <w:vertAlign w:val="baseline"/>
-                <w:lang/>
               </w:rPr>
             </w:pPr>
             <w:r>
@@ -2800,7 +2429,6 @@
                 <w:sz w:val="24"/>
                 <w:szCs w:val="24"/>
                 <w:vertAlign w:val="baseline"/>
-                <w:lang/>
               </w:rPr>
               <w:t>Tasks</w:t>
             </w:r>
@@ -2832,7 +2460,6 @@
                 <w:sz w:val="24"/>
                 <w:szCs w:val="24"/>
                 <w:vertAlign w:val="baseline"/>
-                <w:lang/>
               </w:rPr>
             </w:pPr>
             <w:r>
@@ -2841,7 +2468,6 @@
                 <w:sz w:val="24"/>
                 <w:szCs w:val="24"/>
                 <w:vertAlign w:val="baseline"/>
-                <w:lang/>
               </w:rPr>
               <w:t>1.</w:t>
             </w:r>
@@ -2858,7 +2484,6 @@
                 <w:sz w:val="24"/>
                 <w:szCs w:val="24"/>
                 <w:vertAlign w:val="baseline"/>
-                <w:lang/>
               </w:rPr>
             </w:pPr>
             <w:r>
@@ -2867,7 +2492,6 @@
                 <w:sz w:val="24"/>
                 <w:szCs w:val="24"/>
                 <w:vertAlign w:val="baseline"/>
-                <w:lang/>
               </w:rPr>
               <w:t>Test Manager</w:t>
             </w:r>
@@ -2884,7 +2508,6 @@
                 <w:sz w:val="24"/>
                 <w:szCs w:val="24"/>
                 <w:vertAlign w:val="baseline"/>
-                <w:lang/>
               </w:rPr>
             </w:pPr>
             <w:r>
@@ -2893,7 +2516,6 @@
                 <w:sz w:val="24"/>
                 <w:szCs w:val="24"/>
                 <w:vertAlign w:val="baseline"/>
-                <w:lang/>
               </w:rPr>
               <w:t xml:space="preserve">Manage the whole project </w:t>
             </w:r>
@@ -2905,7 +2527,6 @@
                 <w:sz w:val="24"/>
                 <w:szCs w:val="24"/>
                 <w:vertAlign w:val="baseline"/>
-                <w:lang/>
               </w:rPr>
             </w:pPr>
             <w:r>
@@ -2914,7 +2535,6 @@
                 <w:sz w:val="24"/>
                 <w:szCs w:val="24"/>
                 <w:vertAlign w:val="baseline"/>
-                <w:lang/>
               </w:rPr>
               <w:t>Define project directions</w:t>
             </w:r>
@@ -2926,7 +2546,6 @@
                 <w:sz w:val="24"/>
                 <w:szCs w:val="24"/>
                 <w:vertAlign w:val="baseline"/>
-                <w:lang/>
               </w:rPr>
             </w:pPr>
             <w:r>
@@ -2935,7 +2554,6 @@
                 <w:sz w:val="24"/>
                 <w:szCs w:val="24"/>
                 <w:vertAlign w:val="baseline"/>
-                <w:lang/>
               </w:rPr>
               <w:t>Acquire appropriate resources</w:t>
             </w:r>
@@ -2967,7 +2585,6 @@
                 <w:sz w:val="24"/>
                 <w:szCs w:val="24"/>
                 <w:vertAlign w:val="baseline"/>
-                <w:lang/>
               </w:rPr>
             </w:pPr>
             <w:r>
@@ -2976,7 +2593,6 @@
                 <w:sz w:val="24"/>
                 <w:szCs w:val="24"/>
                 <w:vertAlign w:val="baseline"/>
-                <w:lang/>
               </w:rPr>
               <w:t>2.</w:t>
             </w:r>
@@ -2993,7 +2609,6 @@
                 <w:sz w:val="24"/>
                 <w:szCs w:val="24"/>
                 <w:vertAlign w:val="baseline"/>
-                <w:lang/>
               </w:rPr>
             </w:pPr>
             <w:r>
@@ -3002,9 +2617,8 @@
                 <w:sz w:val="24"/>
                 <w:szCs w:val="24"/>
                 <w:vertAlign w:val="baseline"/>
-                <w:lang/>
-              </w:rPr>
-              <w:t>Test</w:t>
+              </w:rPr>
+              <w:t>Scrum Master</w:t>
             </w:r>
           </w:p>
         </w:tc>
@@ -3019,7 +2633,6 @@
                 <w:sz w:val="24"/>
                 <w:szCs w:val="24"/>
                 <w:vertAlign w:val="baseline"/>
-                <w:lang/>
               </w:rPr>
             </w:pPr>
             <w:r>
@@ -3028,7 +2641,6 @@
                 <w:sz w:val="24"/>
                 <w:szCs w:val="24"/>
                 <w:vertAlign w:val="baseline"/>
-                <w:lang/>
               </w:rPr>
               <w:t>Identifying and describing appropriate test techniques/tools/automation architecture Verify and assess the Test Approach Execute the tests, Log results, Report the defects.</w:t>
             </w:r>
@@ -3042,7 +2654,6 @@
           <w:rFonts w:ascii="Calibri" w:hAnsi="Calibri" w:cs="Calibri"/>
           <w:sz w:val="24"/>
           <w:szCs w:val="24"/>
-          <w:lang/>
         </w:rPr>
       </w:pPr>
     </w:p>
@@ -3052,7 +2663,6 @@
           <w:rFonts w:ascii="Calibri" w:hAnsi="Calibri" w:cs="Calibri"/>
           <w:sz w:val="24"/>
           <w:szCs w:val="24"/>
-          <w:lang/>
         </w:rPr>
       </w:pPr>
     </w:p>
@@ -3061,14 +2671,12 @@
         <w:pStyle w:val="2"/>
         <w:rPr>
           <w:rFonts w:ascii="Calibri" w:hAnsi="Calibri" w:cs="Calibri"/>
-          <w:lang/>
         </w:rPr>
       </w:pPr>
       <w:bookmarkStart w:id="14" w:name="_Toc420154052"/>
       <w:r>
         <w:rPr>
           <w:rFonts w:ascii="Calibri" w:hAnsi="Calibri" w:cs="Calibri"/>
-          <w:lang/>
         </w:rPr>
         <w:t>Test Methodology</w:t>
       </w:r>
@@ -3079,14 +2687,12 @@
         <w:pStyle w:val="3"/>
         <w:rPr>
           <w:rFonts w:ascii="Calibri" w:hAnsi="Calibri" w:cs="Calibri"/>
-          <w:lang/>
         </w:rPr>
       </w:pPr>
       <w:bookmarkStart w:id="15" w:name="_Toc420154053"/>
       <w:r>
         <w:rPr>
           <w:rFonts w:ascii="Calibri" w:hAnsi="Calibri" w:cs="Calibri"/>
-          <w:lang/>
         </w:rPr>
         <w:t>Overview</w:t>
       </w:r>
@@ -3098,43 +2704,24 @@
           <w:rFonts w:ascii="Calibri" w:hAnsi="Calibri" w:cs="Calibri"/>
           <w:sz w:val="22"/>
           <w:szCs w:val="22"/>
-          <w:lang/>
-        </w:rPr>
-      </w:pPr>
-    </w:p>
-    <w:p>
-      <w:pPr>
-        <w:rPr>
-          <w:rFonts w:ascii="Calibri" w:hAnsi="Calibri" w:cs="Calibri"/>
-          <w:sz w:val="22"/>
-          <w:szCs w:val="22"/>
-          <w:lang/>
-        </w:rPr>
-      </w:pPr>
-      <w:r>
-        <w:rPr>
-          <w:rFonts w:ascii="Calibri" w:hAnsi="Calibri" w:cs="Calibri"/>
-          <w:sz w:val="22"/>
-          <w:szCs w:val="22"/>
-          <w:lang/>
-        </w:rPr>
-        <w:t xml:space="preserve">The project will adopt the Agile test methodology, because the project use the </w:t>
-      </w:r>
-      <w:r>
-        <w:rPr>
-          <w:rFonts w:ascii="Calibri" w:hAnsi="Calibri" w:cs="Calibri"/>
-          <w:sz w:val="22"/>
-          <w:szCs w:val="22"/>
-        </w:rPr>
-        <w:t xml:space="preserve">Agile </w:t>
-      </w:r>
-      <w:r>
-        <w:rPr>
-          <w:rFonts w:ascii="Calibri" w:hAnsi="Calibri" w:cs="Calibri"/>
-          <w:sz w:val="22"/>
-          <w:szCs w:val="22"/>
-        </w:rPr>
-        <w:t>developer management.</w:t>
+        </w:rPr>
+      </w:pPr>
+    </w:p>
+    <w:p>
+      <w:pPr>
+        <w:rPr>
+          <w:rFonts w:ascii="Calibri" w:hAnsi="Calibri" w:cs="Calibri"/>
+          <w:sz w:val="22"/>
+          <w:szCs w:val="22"/>
+        </w:rPr>
+      </w:pPr>
+      <w:r>
+        <w:rPr>
+          <w:rFonts w:ascii="Calibri" w:hAnsi="Calibri" w:cs="Calibri"/>
+          <w:sz w:val="22"/>
+          <w:szCs w:val="22"/>
+        </w:rPr>
+        <w:t>The project will adopt the Agile test methodology, because the project use the Agile developer management.</w:t>
       </w:r>
     </w:p>
     <w:p>
@@ -3151,14 +2738,12 @@
         <w:pStyle w:val="3"/>
         <w:rPr>
           <w:rFonts w:ascii="Calibri" w:hAnsi="Calibri" w:cs="Calibri"/>
-          <w:lang/>
         </w:rPr>
       </w:pPr>
       <w:bookmarkStart w:id="16" w:name="_Toc420154054"/>
       <w:r>
         <w:rPr>
           <w:rFonts w:ascii="Calibri" w:hAnsi="Calibri" w:cs="Calibri"/>
-          <w:lang/>
         </w:rPr>
         <w:t>Test Levels</w:t>
       </w:r>
@@ -3182,17 +2767,31 @@
           <w:rFonts w:ascii="Calibri" w:hAnsi="Calibri" w:cs="Calibri"/>
           <w:sz w:val="22"/>
           <w:szCs w:val="22"/>
-          <w:lang/>
-        </w:rPr>
-      </w:pPr>
-      <w:r>
-        <w:rPr>
-          <w:rFonts w:ascii="Calibri" w:hAnsi="Calibri" w:cs="Calibri"/>
-          <w:sz w:val="22"/>
-          <w:szCs w:val="22"/>
-          <w:lang/>
-        </w:rPr>
-        <w:t>In the project VSB_Plus, there are e type of testing should be conducted.</w:t>
+        </w:rPr>
+      </w:pPr>
+      <w:r>
+        <w:rPr>
+          <w:rFonts w:ascii="Calibri" w:hAnsi="Calibri" w:cs="Calibri"/>
+          <w:sz w:val="22"/>
+          <w:szCs w:val="22"/>
+        </w:rPr>
+        <w:t xml:space="preserve">In the project VSB_Plus, there are </w:t>
+      </w:r>
+      <w:r>
+        <w:rPr>
+          <w:rFonts w:ascii="Calibri" w:hAnsi="Calibri" w:cs="Calibri"/>
+          <w:sz w:val="22"/>
+          <w:szCs w:val="22"/>
+        </w:rPr>
+        <w:t>a</w:t>
+      </w:r>
+      <w:r>
+        <w:rPr>
+          <w:rFonts w:ascii="Calibri" w:hAnsi="Calibri" w:cs="Calibri"/>
+          <w:sz w:val="22"/>
+          <w:szCs w:val="22"/>
+        </w:rPr>
+        <w:t xml:space="preserve"> type of testing should be conducted.</w:t>
       </w:r>
     </w:p>
     <w:p>
@@ -3254,7 +2853,6 @@
         <w:pStyle w:val="3"/>
         <w:rPr>
           <w:rFonts w:ascii="Calibri" w:hAnsi="Calibri" w:cs="Calibri"/>
-          <w:lang/>
         </w:rPr>
       </w:pPr>
       <w:bookmarkStart w:id="17" w:name="_Toc140901776"/>
@@ -3269,7 +2867,6 @@
       <w:r>
         <w:rPr>
           <w:rFonts w:ascii="Calibri" w:hAnsi="Calibri" w:cs="Calibri"/>
-          <w:lang/>
         </w:rPr>
         <w:t>Bug Triage</w:t>
       </w:r>
@@ -3348,13 +2945,11 @@
         <w:pStyle w:val="3"/>
         <w:rPr>
           <w:rFonts w:ascii="Calibri" w:hAnsi="Calibri" w:cs="Calibri"/>
-          <w:lang/>
-        </w:rPr>
-      </w:pPr>
-      <w:r>
-        <w:rPr>
-          <w:rFonts w:ascii="Calibri" w:hAnsi="Calibri" w:cs="Calibri"/>
-          <w:lang/>
+        </w:rPr>
+      </w:pPr>
+      <w:r>
+        <w:rPr>
+          <w:rFonts w:ascii="Calibri" w:hAnsi="Calibri" w:cs="Calibri"/>
         </w:rPr>
         <w:t>Test Completeness</w:t>
       </w:r>
@@ -3371,15 +2966,13 @@
           <w:rFonts w:ascii="Calibri" w:hAnsi="Calibri" w:cs="Calibri"/>
           <w:sz w:val="22"/>
           <w:szCs w:val="22"/>
-          <w:lang/>
-        </w:rPr>
-      </w:pPr>
-      <w:r>
-        <w:rPr>
-          <w:rFonts w:ascii="Calibri" w:hAnsi="Calibri" w:cs="Calibri"/>
-          <w:sz w:val="22"/>
-          <w:szCs w:val="22"/>
-          <w:lang/>
+        </w:rPr>
+      </w:pPr>
+      <w:r>
+        <w:rPr>
+          <w:rFonts w:ascii="Calibri" w:hAnsi="Calibri" w:cs="Calibri"/>
+          <w:sz w:val="22"/>
+          <w:szCs w:val="22"/>
         </w:rPr>
         <w:t>Specifies the criteria that denote a successful completion of a test phase.</w:t>
       </w:r>
@@ -3395,15 +2988,13 @@
           <w:rFonts w:ascii="Calibri" w:hAnsi="Calibri" w:cs="Calibri"/>
           <w:sz w:val="22"/>
           <w:szCs w:val="22"/>
-          <w:lang/>
-        </w:rPr>
-      </w:pPr>
-      <w:r>
-        <w:rPr>
-          <w:rFonts w:ascii="Calibri" w:hAnsi="Calibri" w:cs="Calibri"/>
-          <w:sz w:val="22"/>
-          <w:szCs w:val="22"/>
-          <w:lang/>
+        </w:rPr>
+      </w:pPr>
+      <w:r>
+        <w:rPr>
+          <w:rFonts w:ascii="Calibri" w:hAnsi="Calibri" w:cs="Calibri"/>
+          <w:sz w:val="22"/>
+          <w:szCs w:val="22"/>
         </w:rPr>
         <w:t>Run rate is mandatory to be 100% unless a clear reason is given.</w:t>
       </w:r>
@@ -3419,15 +3010,13 @@
           <w:rFonts w:ascii="Calibri" w:hAnsi="Calibri" w:cs="Calibri"/>
           <w:sz w:val="22"/>
           <w:szCs w:val="22"/>
-          <w:lang/>
-        </w:rPr>
-      </w:pPr>
-      <w:r>
-        <w:rPr>
-          <w:rFonts w:ascii="Calibri" w:hAnsi="Calibri" w:cs="Calibri"/>
-          <w:sz w:val="22"/>
-          <w:szCs w:val="22"/>
-          <w:lang/>
+        </w:rPr>
+      </w:pPr>
+      <w:r>
+        <w:rPr>
+          <w:rFonts w:ascii="Calibri" w:hAnsi="Calibri" w:cs="Calibri"/>
+          <w:sz w:val="22"/>
+          <w:szCs w:val="22"/>
         </w:rPr>
         <w:t>Pass rate is 80%, achieving the pass rate is mandatory.</w:t>
       </w:r>
@@ -3437,7 +3026,6 @@
         <w:pStyle w:val="2"/>
         <w:rPr>
           <w:rFonts w:ascii="Calibri" w:hAnsi="Calibri" w:cs="Calibri"/>
-          <w:lang/>
         </w:rPr>
       </w:pPr>
       <w:bookmarkStart w:id="24" w:name="_Toc140901782"/>
@@ -3446,19 +3034,23 @@
       <w:r>
         <w:rPr>
           <w:rFonts w:ascii="Calibri" w:hAnsi="Calibri" w:cs="Calibri"/>
-          <w:lang/>
-        </w:rPr>
-        <w:t>Test Deliverables</w:t>
+        </w:rPr>
+        <w:t xml:space="preserve">Test </w:t>
       </w:r>
       <w:bookmarkEnd w:id="25"/>
-    </w:p>
-    <w:p>
-      <w:pPr>
-        <w:rPr>
-          <w:rFonts w:ascii="Calibri" w:hAnsi="Calibri" w:cs="Calibri"/>
-          <w:sz w:val="22"/>
-          <w:szCs w:val="22"/>
-          <w:lang/>
+      <w:r>
+        <w:rPr>
+          <w:rFonts w:ascii="Calibri" w:hAnsi="Calibri" w:cs="Calibri"/>
+        </w:rPr>
+        <w:t>Deliverable</w:t>
+      </w:r>
+    </w:p>
+    <w:p>
+      <w:pPr>
+        <w:rPr>
+          <w:rFonts w:ascii="Calibri" w:hAnsi="Calibri" w:cs="Calibri"/>
+          <w:sz w:val="22"/>
+          <w:szCs w:val="22"/>
         </w:rPr>
       </w:pPr>
     </w:p>
@@ -3468,7 +3060,6 @@
           <w:rFonts w:ascii="Calibri" w:hAnsi="Calibri" w:cs="Calibri"/>
           <w:sz w:val="24"/>
           <w:szCs w:val="24"/>
-          <w:lang/>
         </w:rPr>
       </w:pPr>
       <w:r>
@@ -3476,18 +3067,32 @@
           <w:rFonts w:ascii="Calibri" w:hAnsi="Calibri" w:cs="Calibri"/>
           <w:sz w:val="24"/>
           <w:szCs w:val="24"/>
-          <w:lang/>
-        </w:rPr>
-        <w:t>Test deliverables are provided as below</w:t>
-      </w:r>
-    </w:p>
-    <w:p>
-      <w:pPr>
+        </w:rPr>
+        <w:t xml:space="preserve">Test </w:t>
+      </w:r>
+      <w:r>
         <w:rPr>
           <w:rFonts w:ascii="Calibri" w:hAnsi="Calibri" w:cs="Calibri"/>
           <w:sz w:val="24"/>
           <w:szCs w:val="24"/>
-          <w:lang/>
+        </w:rPr>
+        <w:t>deliverable</w:t>
+      </w:r>
+      <w:r>
+        <w:rPr>
+          <w:rFonts w:ascii="Calibri" w:hAnsi="Calibri" w:cs="Calibri"/>
+          <w:sz w:val="24"/>
+          <w:szCs w:val="24"/>
+        </w:rPr>
+        <w:t xml:space="preserve"> are provided as below</w:t>
+      </w:r>
+    </w:p>
+    <w:p>
+      <w:pPr>
+        <w:rPr>
+          <w:rFonts w:ascii="Calibri" w:hAnsi="Calibri" w:cs="Calibri"/>
+          <w:sz w:val="24"/>
+          <w:szCs w:val="24"/>
         </w:rPr>
       </w:pPr>
     </w:p>
@@ -3499,7 +3104,6 @@
           <w:bCs/>
           <w:sz w:val="24"/>
           <w:szCs w:val="24"/>
-          <w:lang/>
         </w:rPr>
       </w:pPr>
       <w:r>
@@ -3509,7 +3113,6 @@
           <w:bCs/>
           <w:sz w:val="24"/>
           <w:szCs w:val="24"/>
-          <w:lang/>
         </w:rPr>
         <w:t>Before testing phase</w:t>
       </w:r>
@@ -3522,7 +3125,6 @@
           <w:bCs/>
           <w:sz w:val="24"/>
           <w:szCs w:val="24"/>
-          <w:lang/>
         </w:rPr>
       </w:pPr>
     </w:p>
@@ -3539,7 +3141,6 @@
           <w:bCs w:val="0"/>
           <w:sz w:val="24"/>
           <w:szCs w:val="24"/>
-          <w:lang/>
         </w:rPr>
       </w:pPr>
       <w:r>
@@ -3549,7 +3150,6 @@
           <w:bCs w:val="0"/>
           <w:sz w:val="24"/>
           <w:szCs w:val="24"/>
-          <w:lang/>
         </w:rPr>
         <w:t>Test plans document.</w:t>
       </w:r>
@@ -3567,7 +3167,6 @@
           <w:bCs w:val="0"/>
           <w:sz w:val="24"/>
           <w:szCs w:val="24"/>
-          <w:lang/>
         </w:rPr>
       </w:pPr>
       <w:r>
@@ -3577,7 +3176,6 @@
           <w:bCs w:val="0"/>
           <w:sz w:val="24"/>
           <w:szCs w:val="24"/>
-          <w:lang/>
         </w:rPr>
         <w:t>Test cases document</w:t>
       </w:r>
@@ -3585,6 +3183,7 @@
     <w:p>
       <w:pPr>
         <w:numPr>
+          <w:ilvl w:val="0"/>
           <w:numId w:val="0"/>
         </w:numPr>
         <w:ind w:leftChars="0"/>
@@ -3594,7 +3193,6 @@
           <w:bCs w:val="0"/>
           <w:sz w:val="24"/>
           <w:szCs w:val="24"/>
-          <w:lang/>
         </w:rPr>
       </w:pPr>
     </w:p>
@@ -3606,7 +3204,6 @@
           <w:bCs/>
           <w:sz w:val="24"/>
           <w:szCs w:val="24"/>
-          <w:lang/>
         </w:rPr>
       </w:pPr>
       <w:r>
@@ -3616,7 +3213,6 @@
           <w:bCs/>
           <w:sz w:val="24"/>
           <w:szCs w:val="24"/>
-          <w:lang/>
         </w:rPr>
         <w:t>During the testing</w:t>
       </w:r>
@@ -3634,7 +3230,6 @@
           <w:bCs w:val="0"/>
           <w:sz w:val="24"/>
           <w:szCs w:val="24"/>
-          <w:lang/>
         </w:rPr>
       </w:pPr>
       <w:r>
@@ -3644,7 +3239,6 @@
           <w:bCs w:val="0"/>
           <w:sz w:val="24"/>
           <w:szCs w:val="24"/>
-          <w:lang/>
         </w:rPr>
         <w:t>Test tool simulators</w:t>
       </w:r>
@@ -3662,7 +3256,6 @@
           <w:bCs w:val="0"/>
           <w:sz w:val="24"/>
           <w:szCs w:val="24"/>
-          <w:lang/>
         </w:rPr>
       </w:pPr>
       <w:r>
@@ -3672,7 +3265,6 @@
           <w:bCs w:val="0"/>
           <w:sz w:val="24"/>
           <w:szCs w:val="24"/>
-          <w:lang/>
         </w:rPr>
         <w:t>Test Data</w:t>
       </w:r>
@@ -3680,6 +3272,7 @@
     <w:p>
       <w:pPr>
         <w:numPr>
+          <w:ilvl w:val="0"/>
           <w:numId w:val="0"/>
         </w:numPr>
         <w:ind w:leftChars="0"/>
@@ -3689,7 +3282,6 @@
           <w:bCs w:val="0"/>
           <w:sz w:val="24"/>
           <w:szCs w:val="24"/>
-          <w:lang/>
         </w:rPr>
       </w:pPr>
     </w:p>
@@ -3701,7 +3293,6 @@
           <w:bCs/>
           <w:sz w:val="24"/>
           <w:szCs w:val="24"/>
-          <w:lang/>
         </w:rPr>
       </w:pPr>
       <w:r>
@@ -3711,7 +3302,6 @@
           <w:bCs/>
           <w:sz w:val="24"/>
           <w:szCs w:val="24"/>
-          <w:lang/>
         </w:rPr>
         <w:t>After the testing cycles is over</w:t>
       </w:r>
@@ -3724,7 +3314,6 @@
           <w:bCs/>
           <w:sz w:val="24"/>
           <w:szCs w:val="24"/>
-          <w:lang/>
         </w:rPr>
       </w:pPr>
     </w:p>
@@ -3741,7 +3330,6 @@
           <w:bCs w:val="0"/>
           <w:sz w:val="24"/>
           <w:szCs w:val="24"/>
-          <w:lang/>
         </w:rPr>
       </w:pPr>
       <w:r>
@@ -3751,7 +3339,6 @@
           <w:bCs w:val="0"/>
           <w:sz w:val="24"/>
           <w:szCs w:val="24"/>
-          <w:lang/>
         </w:rPr>
         <w:t>Test Result/reports</w:t>
       </w:r>
@@ -3764,16 +3351,6 @@
         </w:rPr>
       </w:pPr>
       <w:bookmarkStart w:id="26" w:name="_Toc420154059"/>
-      <w:r>
-        <w:rPr>
-          <w:rFonts w:ascii="Calibri" w:hAnsi="Calibri" w:cs="Calibri"/>
-          <w:color w:val="000000"/>
-          <w:sz w:val="22"/>
-          <w:szCs w:val="22"/>
-          <w:lang/>
-        </w:rPr>
-        <w:t>T</w:t>
-      </w:r>
       <w:r>
         <w:rPr>
           <w:rFonts w:ascii="Calibri" w:hAnsi="Calibri" w:cs="Calibri"/>
@@ -3855,7 +3432,9 @@
         </w:tblBorders>
         <w:tblLayout w:type="autofit"/>
         <w:tblCellMar>
+          <w:top w:w="0" w:type="dxa"/>
           <w:left w:w="108" w:type="dxa"/>
+          <w:bottom w:w="0" w:type="dxa"/>
           <w:right w:w="108" w:type="dxa"/>
         </w:tblCellMar>
       </w:tblPr>
@@ -4226,7 +3805,6 @@
       <w:r>
         <w:rPr>
           <w:rFonts w:ascii="Calibri" w:hAnsi="Calibri" w:cs="Calibri"/>
-          <w:lang/>
         </w:rPr>
         <w:t>Test Environment</w:t>
       </w:r>
@@ -4241,14 +3819,114 @@
           <w:szCs w:val="24"/>
         </w:rPr>
       </w:pPr>
-    </w:p>
-    <w:p>
-      <w:pPr>
-        <w:rPr>
-          <w:rFonts w:ascii="Calibri" w:hAnsi="Calibri" w:cs="Calibri"/>
-          <w:sz w:val="22"/>
-          <w:szCs w:val="22"/>
-          <w:lang/>
+      <w:r>
+        <w:rPr>
+          <w:rFonts w:ascii="Calibri" w:hAnsi="Calibri" w:cs="Calibri"/>
+          <w:color w:val="000000"/>
+          <w:sz w:val="24"/>
+          <w:szCs w:val="24"/>
+        </w:rPr>
+        <w:t>Environment configuration requirements:</w:t>
+      </w:r>
+    </w:p>
+    <w:p>
+      <w:pPr>
+        <w:numPr>
+          <w:ilvl w:val="0"/>
+          <w:numId w:val="7"/>
+        </w:numPr>
+        <w:rPr>
+          <w:rFonts w:ascii="Calibri" w:hAnsi="Calibri" w:cs="Calibri"/>
+          <w:color w:val="000000"/>
+          <w:sz w:val="24"/>
+          <w:szCs w:val="24"/>
+        </w:rPr>
+      </w:pPr>
+      <w:r>
+        <w:rPr>
+          <w:rFonts w:ascii="Calibri" w:hAnsi="Calibri" w:cs="Calibri"/>
+          <w:color w:val="000000"/>
+          <w:sz w:val="24"/>
+          <w:szCs w:val="24"/>
+        </w:rPr>
+        <w:t>python + selenium (last version)</w:t>
+      </w:r>
+    </w:p>
+    <w:p>
+      <w:pPr>
+        <w:numPr>
+          <w:ilvl w:val="0"/>
+          <w:numId w:val="7"/>
+        </w:numPr>
+        <w:rPr>
+          <w:rFonts w:ascii="Calibri" w:hAnsi="Calibri" w:cs="Calibri"/>
+          <w:color w:val="000000"/>
+          <w:sz w:val="24"/>
+          <w:szCs w:val="24"/>
+        </w:rPr>
+      </w:pPr>
+      <w:r>
+        <w:rPr>
+          <w:rFonts w:ascii="Calibri" w:hAnsi="Calibri" w:cs="Calibri"/>
+          <w:color w:val="000000"/>
+          <w:sz w:val="24"/>
+          <w:szCs w:val="24"/>
+        </w:rPr>
+        <w:t>DDT(version 1.4.1)</w:t>
+      </w:r>
+    </w:p>
+    <w:p>
+      <w:pPr>
+        <w:numPr>
+          <w:ilvl w:val="0"/>
+          <w:numId w:val="7"/>
+        </w:numPr>
+        <w:rPr>
+          <w:rFonts w:ascii="Calibri" w:hAnsi="Calibri" w:cs="Calibri"/>
+          <w:color w:val="000000"/>
+          <w:sz w:val="24"/>
+          <w:szCs w:val="24"/>
+        </w:rPr>
+      </w:pPr>
+      <w:r>
+        <w:rPr>
+          <w:rFonts w:ascii="Calibri" w:hAnsi="Calibri" w:cs="Calibri"/>
+          <w:color w:val="000000"/>
+          <w:sz w:val="24"/>
+          <w:szCs w:val="24"/>
+        </w:rPr>
+        <w:t>PyYAML (version 5.4.1)</w:t>
+      </w:r>
+    </w:p>
+    <w:p>
+      <w:pPr>
+        <w:numPr>
+          <w:ilvl w:val="0"/>
+          <w:numId w:val="7"/>
+        </w:numPr>
+        <w:rPr>
+          <w:rFonts w:ascii="Calibri" w:hAnsi="Calibri" w:cs="Calibri"/>
+          <w:color w:val="000000"/>
+          <w:sz w:val="24"/>
+          <w:szCs w:val="24"/>
+        </w:rPr>
+      </w:pPr>
+      <w:r>
+        <w:rPr>
+          <w:rFonts w:ascii="Calibri" w:hAnsi="Calibri" w:cs="Calibri"/>
+          <w:color w:val="000000"/>
+          <w:sz w:val="24"/>
+          <w:szCs w:val="24"/>
+        </w:rPr>
+        <w:t>xrld (version 1.2.0)</w:t>
+      </w:r>
+    </w:p>
+    <w:p>
+      <w:pPr>
+        <w:rPr>
+          <w:rFonts w:ascii="Calibri" w:hAnsi="Calibri" w:cs="Calibri"/>
+          <w:sz w:val="22"/>
+          <w:szCs w:val="22"/>
         </w:rPr>
       </w:pPr>
     </w:p>
@@ -4257,17 +3935,15 @@
         <w:pStyle w:val="2"/>
         <w:rPr>
           <w:rFonts w:ascii="Calibri" w:hAnsi="Calibri" w:cs="Calibri"/>
-          <w:lang/>
         </w:rPr>
       </w:pPr>
       <w:bookmarkStart w:id="29" w:name="_Toc351975668"/>
-      <w:bookmarkStart w:id="30" w:name="_Toc68064300"/>
-      <w:bookmarkStart w:id="31" w:name="_Toc118515458"/>
+      <w:bookmarkStart w:id="30" w:name="_Toc118515458"/>
+      <w:bookmarkStart w:id="31" w:name="_Toc68064300"/>
       <w:bookmarkStart w:id="32" w:name="_Toc420154062"/>
       <w:r>
         <w:rPr>
           <w:rFonts w:ascii="Calibri" w:hAnsi="Calibri" w:cs="Calibri"/>
-          <w:lang/>
         </w:rPr>
         <w:t>Terms/Acronyms</w:t>
       </w:r>
@@ -4278,7 +3954,6 @@
       <w:r>
         <w:rPr>
           <w:rFonts w:ascii="Calibri" w:hAnsi="Calibri" w:cs="Calibri"/>
-          <w:lang/>
         </w:rPr>
         <w:t xml:space="preserve"> </w:t>
       </w:r>
@@ -4290,7 +3965,6 @@
           <w:color w:val="000000"/>
           <w:sz w:val="22"/>
           <w:szCs w:val="22"/>
-          <w:lang/>
         </w:rPr>
       </w:pPr>
       <w:r>
@@ -4299,7 +3973,6 @@
           <w:color w:val="000000"/>
           <w:sz w:val="22"/>
           <w:szCs w:val="22"/>
-          <w:lang/>
         </w:rPr>
         <w:t>Make a mention of any terms or acronyms used in the project</w:t>
       </w:r>
@@ -4311,7 +3984,6 @@
           <w:color w:val="0000FF"/>
           <w:sz w:val="22"/>
           <w:szCs w:val="22"/>
-          <w:lang/>
         </w:rPr>
       </w:pPr>
     </w:p>
@@ -4369,7 +4041,6 @@
                 <w:rFonts w:ascii="Calibri" w:hAnsi="Calibri" w:cs="Calibri"/>
                 <w:sz w:val="22"/>
                 <w:szCs w:val="22"/>
-                <w:lang/>
               </w:rPr>
             </w:pPr>
             <w:r>
@@ -4377,7 +4048,6 @@
                 <w:rFonts w:ascii="Calibri" w:hAnsi="Calibri" w:cs="Calibri"/>
                 <w:sz w:val="22"/>
                 <w:szCs w:val="22"/>
-                <w:lang/>
               </w:rPr>
               <w:t>TERM/ACRONYM</w:t>
             </w:r>
@@ -4397,7 +4067,6 @@
                 <w:rFonts w:ascii="Calibri" w:hAnsi="Calibri" w:cs="Calibri"/>
                 <w:sz w:val="22"/>
                 <w:szCs w:val="22"/>
-                <w:lang/>
               </w:rPr>
             </w:pPr>
             <w:r>
@@ -4405,9 +4074,120 @@
                 <w:rFonts w:ascii="Calibri" w:hAnsi="Calibri" w:cs="Calibri"/>
                 <w:sz w:val="22"/>
                 <w:szCs w:val="22"/>
-                <w:lang/>
               </w:rPr>
               <w:t>DEFINITION</w:t>
+            </w:r>
+          </w:p>
+        </w:tc>
+      </w:tr>
+      <w:tr>
+        <w:tc>
+          <w:tcPr>
+            <w:tcW w:w="2160" w:type="dxa"/>
+            <w:noWrap w:val="0"/>
+            <w:vAlign w:val="top"/>
+          </w:tcPr>
+          <w:p>
+            <w:pPr>
+              <w:pStyle w:val="48"/>
+              <w:rPr>
+                <w:rFonts w:ascii="Calibri" w:hAnsi="Calibri" w:cs="Calibri"/>
+                <w:color w:val="000000"/>
+                <w:sz w:val="22"/>
+                <w:szCs w:val="22"/>
+              </w:rPr>
+            </w:pPr>
+            <w:r>
+              <w:rPr>
+                <w:rFonts w:ascii="Calibri" w:hAnsi="Calibri" w:cs="Calibri"/>
+                <w:color w:val="000000"/>
+                <w:sz w:val="22"/>
+                <w:szCs w:val="22"/>
+              </w:rPr>
+              <w:t>API</w:t>
+            </w:r>
+          </w:p>
+        </w:tc>
+        <w:tc>
+          <w:tcPr>
+            <w:tcW w:w="6559" w:type="dxa"/>
+            <w:noWrap w:val="0"/>
+            <w:vAlign w:val="top"/>
+          </w:tcPr>
+          <w:p>
+            <w:pPr>
+              <w:pStyle w:val="48"/>
+              <w:rPr>
+                <w:rFonts w:ascii="Calibri" w:hAnsi="Calibri" w:cs="Calibri"/>
+                <w:color w:val="000000"/>
+                <w:sz w:val="22"/>
+                <w:szCs w:val="22"/>
+              </w:rPr>
+            </w:pPr>
+            <w:r>
+              <w:rPr>
+                <w:rFonts w:ascii="Calibri" w:hAnsi="Calibri" w:cs="Calibri"/>
+                <w:color w:val="000000"/>
+                <w:sz w:val="22"/>
+                <w:szCs w:val="22"/>
+              </w:rPr>
+              <w:t>Application Program Interface</w:t>
+            </w:r>
+          </w:p>
+        </w:tc>
+      </w:tr>
+      <w:tr>
+        <w:tc>
+          <w:tcPr>
+            <w:tcW w:w="2160" w:type="dxa"/>
+            <w:noWrap w:val="0"/>
+            <w:vAlign w:val="top"/>
+          </w:tcPr>
+          <w:p>
+            <w:pPr>
+              <w:pStyle w:val="48"/>
+              <w:rPr>
+                <w:rFonts w:ascii="Calibri" w:hAnsi="Calibri" w:cs="Calibri"/>
+                <w:color w:val="000000"/>
+                <w:sz w:val="22"/>
+                <w:szCs w:val="22"/>
+              </w:rPr>
+            </w:pPr>
+            <w:r>
+              <w:rPr>
+                <w:rFonts w:ascii="Calibri" w:hAnsi="Calibri" w:cs="Calibri"/>
+                <w:color w:val="000000"/>
+                <w:sz w:val="22"/>
+                <w:szCs w:val="22"/>
+              </w:rPr>
+              <w:t>DDT</w:t>
+            </w:r>
+          </w:p>
+        </w:tc>
+        <w:tc>
+          <w:tcPr>
+            <w:tcW w:w="6559" w:type="dxa"/>
+            <w:noWrap w:val="0"/>
+            <w:vAlign w:val="top"/>
+          </w:tcPr>
+          <w:p>
+            <w:pPr>
+              <w:pStyle w:val="48"/>
+              <w:rPr>
+                <w:rFonts w:ascii="Calibri" w:hAnsi="Calibri" w:cs="Calibri"/>
+                <w:color w:val="000000"/>
+                <w:sz w:val="22"/>
+                <w:szCs w:val="22"/>
+              </w:rPr>
+            </w:pPr>
+            <w:r>
+              <w:rPr>
+                <w:rFonts w:ascii="Calibri" w:hAnsi="Calibri" w:cs="Calibri"/>
+                <w:color w:val="000000"/>
+                <w:sz w:val="22"/>
+                <w:szCs w:val="22"/>
+              </w:rPr>
+              <w:t>Data-Driven Tests</w:t>
             </w:r>
           </w:p>
         </w:tc>
@@ -4437,7 +4217,6 @@
                 <w:color w:val="000000"/>
                 <w:sz w:val="22"/>
                 <w:szCs w:val="22"/>
-                <w:lang/>
               </w:rPr>
             </w:pPr>
             <w:r>
@@ -4446,9 +4225,8 @@
                 <w:color w:val="000000"/>
                 <w:sz w:val="22"/>
                 <w:szCs w:val="22"/>
-                <w:lang/>
-              </w:rPr>
-              <w:t>API</w:t>
+              </w:rPr>
+              <w:t>PyYAML</w:t>
             </w:r>
           </w:p>
         </w:tc>
@@ -4466,7 +4244,6 @@
                 <w:color w:val="000000"/>
                 <w:sz w:val="22"/>
                 <w:szCs w:val="22"/>
-                <w:lang/>
               </w:rPr>
             </w:pPr>
             <w:r>
@@ -4475,24 +4252,13 @@
                 <w:color w:val="000000"/>
                 <w:sz w:val="22"/>
                 <w:szCs w:val="22"/>
-                <w:lang/>
-              </w:rPr>
-              <w:t>Application Program Interface</w:t>
+              </w:rPr>
+              <w:t>YAML in Python</w:t>
             </w:r>
           </w:p>
         </w:tc>
       </w:tr>
       <w:tr>
-        <w:tblPrEx>
-          <w:tblBorders>
-            <w:top w:val="single" w:color="auto" w:sz="4" w:space="0"/>
-            <w:left w:val="single" w:color="auto" w:sz="4" w:space="0"/>
-            <w:bottom w:val="single" w:color="auto" w:sz="4" w:space="0"/>
-            <w:right w:val="single" w:color="auto" w:sz="4" w:space="0"/>
-            <w:insideH w:val="single" w:color="auto" w:sz="4" w:space="0"/>
-            <w:insideV w:val="single" w:color="auto" w:sz="4" w:space="0"/>
-          </w:tblBorders>
-        </w:tblPrEx>
         <w:tc>
           <w:tcPr>
             <w:tcW w:w="2160" w:type="dxa"/>
@@ -4507,9 +4273,17 @@
                 <w:color w:val="000000"/>
                 <w:sz w:val="22"/>
                 <w:szCs w:val="22"/>
-                <w:lang/>
               </w:rPr>
             </w:pPr>
+            <w:r>
+              <w:rPr>
+                <w:rFonts w:ascii="Calibri" w:hAnsi="Calibri" w:cs="Calibri"/>
+                <w:color w:val="000000"/>
+                <w:sz w:val="24"/>
+                <w:szCs w:val="24"/>
+              </w:rPr>
+              <w:t xml:space="preserve">xrld </w:t>
+            </w:r>
           </w:p>
         </w:tc>
         <w:tc>
@@ -4526,9 +4300,19 @@
                 <w:color w:val="000000"/>
                 <w:sz w:val="22"/>
                 <w:szCs w:val="22"/>
-                <w:lang/>
               </w:rPr>
             </w:pPr>
+            <w:r>
+              <w:rPr>
+                <w:rFonts w:ascii="Calibri" w:hAnsi="Calibri" w:cs="Calibri"/>
+                <w:color w:val="000000"/>
+                <w:sz w:val="22"/>
+                <w:szCs w:val="22"/>
+              </w:rPr>
+              <w:t>Excel library in the python</w:t>
+            </w:r>
+            <w:bookmarkStart w:id="33" w:name="_GoBack"/>
+            <w:bookmarkEnd w:id="33"/>
           </w:p>
         </w:tc>
       </w:tr>
@@ -4600,7 +4384,6 @@
     <w:r>
       <w:rPr>
         <w:rStyle w:val="30"/>
-        <w:lang/>
       </w:rPr>
       <w:t>5</w:t>
     </w:r>
@@ -4931,6 +4714,18 @@
     </w:lvl>
   </w:abstractNum>
   <w:abstractNum w:abstractNumId="5">
+    <w:nsid w:val="6063A5E2"/>
+    <w:multiLevelType w:val="singleLevel"/>
+    <w:tmpl w:val="6063A5E2"/>
+    <w:lvl w:ilvl="0" w:tentative="0">
+      <w:start w:val="1"/>
+      <w:numFmt w:val="decimal"/>
+      <w:suff w:val="space"/>
+      <w:lvlText w:val="%1."/>
+      <w:lvlJc w:val="left"/>
+    </w:lvl>
+  </w:abstractNum>
+  <w:abstractNum w:abstractNumId="6">
     <w:nsid w:val="64805B21"/>
     <w:multiLevelType w:val="multilevel"/>
     <w:tmpl w:val="64805B21"/>
@@ -5080,7 +4875,7 @@
     <w:abstractNumId w:val="0"/>
   </w:num>
   <w:num w:numId="2">
-    <w:abstractNumId w:val="5"/>
+    <w:abstractNumId w:val="6"/>
   </w:num>
   <w:num w:numId="3">
     <w:abstractNumId w:val="1"/>
@@ -5093,6 +4888,9 @@
   </w:num>
   <w:num w:numId="6">
     <w:abstractNumId w:val="4"/>
+  </w:num>
+  <w:num w:numId="7">
+    <w:abstractNumId w:val="5"/>
   </w:num>
 </w:numbering>
 </file>
@@ -5126,20 +4924,20 @@
     <w:lsdException w:unhideWhenUsed="0" w:uiPriority="0" w:semiHidden="0" w:name="index 7"/>
     <w:lsdException w:unhideWhenUsed="0" w:uiPriority="0" w:semiHidden="0" w:name="index 8"/>
     <w:lsdException w:unhideWhenUsed="0" w:uiPriority="0" w:semiHidden="0" w:name="index 9"/>
-    <w:lsdException w:unhideWhenUsed="0" w:uiPriority="39" w:semiHidden="0" w:name="toc 1"/>
-    <w:lsdException w:unhideWhenUsed="0" w:uiPriority="39" w:semiHidden="0" w:name="toc 2"/>
+    <w:lsdException w:qFormat="1" w:unhideWhenUsed="0" w:uiPriority="39" w:semiHidden="0" w:name="toc 1"/>
+    <w:lsdException w:qFormat="1" w:unhideWhenUsed="0" w:uiPriority="39" w:semiHidden="0" w:name="toc 2"/>
     <w:lsdException w:unhideWhenUsed="0" w:uiPriority="39" w:semiHidden="0" w:name="toc 3"/>
-    <w:lsdException w:unhideWhenUsed="0" w:uiPriority="39" w:semiHidden="0" w:name="toc 4"/>
-    <w:lsdException w:unhideWhenUsed="0" w:uiPriority="0" w:name="toc 5"/>
-    <w:lsdException w:unhideWhenUsed="0" w:uiPriority="0" w:name="toc 6"/>
-    <w:lsdException w:unhideWhenUsed="0" w:uiPriority="0" w:name="toc 7"/>
-    <w:lsdException w:unhideWhenUsed="0" w:uiPriority="0" w:name="toc 8"/>
-    <w:lsdException w:unhideWhenUsed="0" w:uiPriority="0" w:name="toc 9"/>
+    <w:lsdException w:qFormat="1" w:unhideWhenUsed="0" w:uiPriority="39" w:semiHidden="0" w:name="toc 4"/>
+    <w:lsdException w:qFormat="1" w:unhideWhenUsed="0" w:uiPriority="0" w:name="toc 5"/>
+    <w:lsdException w:qFormat="1" w:unhideWhenUsed="0" w:uiPriority="0" w:name="toc 6"/>
+    <w:lsdException w:qFormat="1" w:unhideWhenUsed="0" w:uiPriority="0" w:name="toc 7"/>
+    <w:lsdException w:qFormat="1" w:unhideWhenUsed="0" w:uiPriority="0" w:name="toc 8"/>
+    <w:lsdException w:qFormat="1" w:unhideWhenUsed="0" w:uiPriority="0" w:name="toc 9"/>
     <w:lsdException w:unhideWhenUsed="0" w:uiPriority="0" w:semiHidden="0" w:name="Normal Indent"/>
     <w:lsdException w:unhideWhenUsed="0" w:uiPriority="0" w:name="footnote text"/>
-    <w:lsdException w:unhideWhenUsed="0" w:uiPriority="0" w:name="annotation text"/>
-    <w:lsdException w:unhideWhenUsed="0" w:uiPriority="0" w:semiHidden="0" w:name="header"/>
-    <w:lsdException w:unhideWhenUsed="0" w:uiPriority="0" w:semiHidden="0" w:name="footer"/>
+    <w:lsdException w:qFormat="1" w:unhideWhenUsed="0" w:uiPriority="0" w:name="annotation text"/>
+    <w:lsdException w:qFormat="1" w:unhideWhenUsed="0" w:uiPriority="0" w:semiHidden="0" w:name="header"/>
+    <w:lsdException w:qFormat="1" w:unhideWhenUsed="0" w:uiPriority="0" w:semiHidden="0" w:name="footer"/>
     <w:lsdException w:unhideWhenUsed="0" w:uiPriority="0" w:semiHidden="0" w:name="index heading"/>
     <w:lsdException w:qFormat="1" w:uiPriority="0" w:name="caption"/>
     <w:lsdException w:unhideWhenUsed="0" w:uiPriority="0" w:semiHidden="0" w:name="table of figures"/>
@@ -5172,8 +4970,8 @@
     <w:lsdException w:qFormat="1" w:unhideWhenUsed="0" w:uiPriority="0" w:semiHidden="0" w:name="Title"/>
     <w:lsdException w:unhideWhenUsed="0" w:uiPriority="0" w:semiHidden="0" w:name="Closing"/>
     <w:lsdException w:unhideWhenUsed="0" w:uiPriority="0" w:semiHidden="0" w:name="Signature"/>
-    <w:lsdException w:unhideWhenUsed="0" w:uiPriority="0" w:name="Default Paragraph Font"/>
-    <w:lsdException w:unhideWhenUsed="0" w:uiPriority="0" w:semiHidden="0" w:name="Body Text"/>
+    <w:lsdException w:qFormat="1" w:unhideWhenUsed="0" w:uiPriority="0" w:name="Default Paragraph Font"/>
+    <w:lsdException w:qFormat="1" w:unhideWhenUsed="0" w:uiPriority="0" w:semiHidden="0" w:name="Body Text"/>
     <w:lsdException w:unhideWhenUsed="0" w:uiPriority="0" w:semiHidden="0" w:name="Body Text Indent"/>
     <w:lsdException w:unhideWhenUsed="0" w:uiPriority="0" w:semiHidden="0" w:name="List Continue"/>
     <w:lsdException w:unhideWhenUsed="0" w:uiPriority="0" w:semiHidden="0" w:name="List Continue 2"/>
@@ -5187,7 +4985,7 @@
     <w:lsdException w:unhideWhenUsed="0" w:uiPriority="0" w:semiHidden="0" w:name="Body Text First Indent"/>
     <w:lsdException w:unhideWhenUsed="0" w:uiPriority="0" w:semiHidden="0" w:name="Body Text First Indent 2"/>
     <w:lsdException w:unhideWhenUsed="0" w:uiPriority="0" w:semiHidden="0" w:name="Note Heading"/>
-    <w:lsdException w:unhideWhenUsed="0" w:uiPriority="0" w:semiHidden="0" w:name="Body Text 2"/>
+    <w:lsdException w:qFormat="1" w:unhideWhenUsed="0" w:uiPriority="0" w:semiHidden="0" w:name="Body Text 2"/>
     <w:lsdException w:unhideWhenUsed="0" w:uiPriority="0" w:semiHidden="0" w:name="Body Text 3"/>
     <w:lsdException w:unhideWhenUsed="0" w:uiPriority="0" w:semiHidden="0" w:name="Body Text Indent 2"/>
     <w:lsdException w:unhideWhenUsed="0" w:uiPriority="0" w:semiHidden="0" w:name="Body Text Indent 3"/>
@@ -5199,7 +4997,7 @@
     <w:lsdException w:unhideWhenUsed="0" w:uiPriority="0" w:semiHidden="0" w:name="Document Map"/>
     <w:lsdException w:unhideWhenUsed="0" w:uiPriority="0" w:semiHidden="0" w:name="Plain Text"/>
     <w:lsdException w:unhideWhenUsed="0" w:uiPriority="0" w:semiHidden="0" w:name="E-mail Signature"/>
-    <w:lsdException w:unhideWhenUsed="0" w:uiPriority="0" w:semiHidden="0" w:name="Normal (Web)"/>
+    <w:lsdException w:qFormat="1" w:unhideWhenUsed="0" w:uiPriority="0" w:semiHidden="0" w:name="Normal (Web)"/>
     <w:lsdException w:unhideWhenUsed="0" w:uiPriority="0" w:semiHidden="0" w:name="HTML Acronym"/>
     <w:lsdException w:unhideWhenUsed="0" w:uiPriority="0" w:semiHidden="0" w:name="HTML Address"/>
     <w:lsdException w:unhideWhenUsed="0" w:uiPriority="0" w:semiHidden="0" w:name="HTML Cite"/>
@@ -5210,8 +5008,8 @@
     <w:lsdException w:unhideWhenUsed="0" w:uiPriority="0" w:semiHidden="0" w:name="HTML Sample"/>
     <w:lsdException w:unhideWhenUsed="0" w:uiPriority="0" w:semiHidden="0" w:name="HTML Typewriter"/>
     <w:lsdException w:unhideWhenUsed="0" w:uiPriority="0" w:semiHidden="0" w:name="HTML Variable"/>
-    <w:lsdException w:unhideWhenUsed="0" w:uiPriority="0" w:name="Normal Table"/>
-    <w:lsdException w:unhideWhenUsed="0" w:uiPriority="0" w:name="annotation subject"/>
+    <w:lsdException w:qFormat="1" w:unhideWhenUsed="0" w:uiPriority="0" w:name="Normal Table"/>
+    <w:lsdException w:qFormat="1" w:unhideWhenUsed="0" w:uiPriority="0" w:name="annotation subject"/>
     <w:lsdException w:unhideWhenUsed="0" w:uiPriority="0" w:semiHidden="0" w:name="Table Simple 1"/>
     <w:lsdException w:unhideWhenUsed="0" w:uiPriority="0" w:semiHidden="0" w:name="Table Simple 2"/>
     <w:lsdException w:unhideWhenUsed="0" w:uiPriority="0" w:semiHidden="0" w:name="Table Simple 3"/>
@@ -5254,114 +5052,114 @@
     <w:lsdException w:unhideWhenUsed="0" w:uiPriority="0" w:semiHidden="0" w:name="Table Web 1"/>
     <w:lsdException w:unhideWhenUsed="0" w:uiPriority="0" w:semiHidden="0" w:name="Table Web 2"/>
     <w:lsdException w:unhideWhenUsed="0" w:uiPriority="0" w:semiHidden="0" w:name="Table Web 3"/>
-    <w:lsdException w:unhideWhenUsed="0" w:uiPriority="0" w:name="Balloon Text"/>
+    <w:lsdException w:qFormat="1" w:unhideWhenUsed="0" w:uiPriority="0" w:name="Balloon Text"/>
     <w:lsdException w:unhideWhenUsed="0" w:uiPriority="0" w:semiHidden="0" w:name="Table Grid"/>
     <w:lsdException w:unhideWhenUsed="0" w:uiPriority="0" w:semiHidden="0" w:name="Table Theme"/>
-    <w:lsdException w:uiPriority="60" w:name="Light Shading"/>
-    <w:lsdException w:uiPriority="61" w:name="Light List"/>
-    <w:lsdException w:uiPriority="62" w:name="Light Grid"/>
-    <w:lsdException w:uiPriority="63" w:name="Medium Shading 1"/>
-    <w:lsdException w:uiPriority="64" w:name="Medium Shading 2"/>
-    <w:lsdException w:uiPriority="65" w:name="Medium List 1"/>
-    <w:lsdException w:uiPriority="66" w:name="Medium List 2"/>
-    <w:lsdException w:uiPriority="67" w:name="Medium Grid 1"/>
-    <w:lsdException w:uiPriority="68" w:name="Medium Grid 2"/>
-    <w:lsdException w:uiPriority="69" w:name="Medium Grid 3"/>
-    <w:lsdException w:uiPriority="70" w:name="Dark List"/>
-    <w:lsdException w:uiPriority="71" w:name="Colorful Shading"/>
-    <w:lsdException w:uiPriority="72" w:name="Colorful List"/>
-    <w:lsdException w:uiPriority="73" w:name="Colorful Grid"/>
-    <w:lsdException w:uiPriority="60" w:name="Light Shading Accent 1"/>
-    <w:lsdException w:uiPriority="61" w:name="Light List Accent 1"/>
-    <w:lsdException w:uiPriority="62" w:name="Light Grid Accent 1"/>
-    <w:lsdException w:uiPriority="63" w:name="Medium Shading 1 Accent 1"/>
-    <w:lsdException w:uiPriority="64" w:name="Medium Shading 2 Accent 1"/>
-    <w:lsdException w:uiPriority="65" w:name="Medium List 1 Accent 1"/>
-    <w:lsdException w:qFormat="1" w:unhideWhenUsed="0" w:uiPriority="34" w:semiHidden="0" w:name=""/>
-    <w:lsdException w:uiPriority="66" w:name="Medium List 2 Accent 1"/>
-    <w:lsdException w:uiPriority="67" w:name="Medium Grid 1 Accent 1"/>
-    <w:lsdException w:uiPriority="68" w:name="Medium Grid 2 Accent 1"/>
-    <w:lsdException w:uiPriority="69" w:name="Medium Grid 3 Accent 1"/>
-    <w:lsdException w:uiPriority="70" w:name="Dark List Accent 1"/>
-    <w:lsdException w:uiPriority="71" w:name="Colorful Shading Accent 1"/>
-    <w:lsdException w:uiPriority="72" w:name="Colorful List Accent 1"/>
-    <w:lsdException w:uiPriority="73" w:name="Colorful Grid Accent 1"/>
-    <w:lsdException w:uiPriority="60" w:name="Light Shading Accent 2"/>
-    <w:lsdException w:uiPriority="61" w:name="Light List Accent 2"/>
-    <w:lsdException w:uiPriority="62" w:name="Light Grid Accent 2"/>
-    <w:lsdException w:uiPriority="63" w:name="Medium Shading 1 Accent 2"/>
-    <w:lsdException w:uiPriority="64" w:name="Medium Shading 2 Accent 2"/>
-    <w:lsdException w:uiPriority="65" w:name="Medium List 1 Accent 2"/>
-    <w:lsdException w:uiPriority="66" w:name="Medium List 2 Accent 2"/>
-    <w:lsdException w:uiPriority="67" w:name="Medium Grid 1 Accent 2"/>
-    <w:lsdException w:uiPriority="68" w:name="Medium Grid 2 Accent 2"/>
-    <w:lsdException w:uiPriority="69" w:name="Medium Grid 3 Accent 2"/>
-    <w:lsdException w:uiPriority="70" w:name="Dark List Accent 2"/>
-    <w:lsdException w:uiPriority="71" w:name="Colorful Shading Accent 2"/>
-    <w:lsdException w:uiPriority="72" w:name="Colorful List Accent 2"/>
-    <w:lsdException w:uiPriority="73" w:name="Colorful Grid Accent 2"/>
-    <w:lsdException w:uiPriority="60" w:name="Light Shading Accent 3"/>
-    <w:lsdException w:uiPriority="61" w:name="Light List Accent 3"/>
-    <w:lsdException w:uiPriority="62" w:name="Light Grid Accent 3"/>
-    <w:lsdException w:uiPriority="63" w:name="Medium Shading 1 Accent 3"/>
-    <w:lsdException w:uiPriority="64" w:name="Medium Shading 2 Accent 3"/>
-    <w:lsdException w:uiPriority="65" w:name="Medium List 1 Accent 3"/>
-    <w:lsdException w:uiPriority="66" w:name="Medium List 2 Accent 3"/>
-    <w:lsdException w:uiPriority="67" w:name="Medium Grid 1 Accent 3"/>
-    <w:lsdException w:uiPriority="68" w:name="Medium Grid 2 Accent 3"/>
-    <w:lsdException w:uiPriority="69" w:name="Medium Grid 3 Accent 3"/>
-    <w:lsdException w:uiPriority="70" w:name="Dark List Accent 3"/>
-    <w:lsdException w:uiPriority="71" w:name="Colorful Shading Accent 3"/>
-    <w:lsdException w:uiPriority="72" w:name="Colorful List Accent 3"/>
-    <w:lsdException w:uiPriority="73" w:name="Colorful Grid Accent 3"/>
-    <w:lsdException w:uiPriority="60" w:name="Light Shading Accent 4"/>
-    <w:lsdException w:uiPriority="61" w:name="Light List Accent 4"/>
-    <w:lsdException w:uiPriority="62" w:name="Light Grid Accent 4"/>
-    <w:lsdException w:uiPriority="63" w:name="Medium Shading 1 Accent 4"/>
-    <w:lsdException w:uiPriority="64" w:name="Medium Shading 2 Accent 4"/>
-    <w:lsdException w:uiPriority="65" w:name="Medium List 1 Accent 4"/>
-    <w:lsdException w:uiPriority="66" w:name="Medium List 2 Accent 4"/>
-    <w:lsdException w:uiPriority="67" w:name="Medium Grid 1 Accent 4"/>
-    <w:lsdException w:uiPriority="68" w:name="Medium Grid 2 Accent 4"/>
-    <w:lsdException w:uiPriority="69" w:name="Medium Grid 3 Accent 4"/>
-    <w:lsdException w:uiPriority="70" w:name="Dark List Accent 4"/>
-    <w:lsdException w:uiPriority="71" w:name="Colorful Shading Accent 4"/>
-    <w:lsdException w:uiPriority="72" w:name="Colorful List Accent 4"/>
-    <w:lsdException w:uiPriority="73" w:name="Colorful Grid Accent 4"/>
-    <w:lsdException w:uiPriority="60" w:name="Light Shading Accent 5"/>
-    <w:lsdException w:uiPriority="61" w:name="Light List Accent 5"/>
-    <w:lsdException w:uiPriority="62" w:name="Light Grid Accent 5"/>
-    <w:lsdException w:uiPriority="63" w:name="Medium Shading 1 Accent 5"/>
-    <w:lsdException w:uiPriority="64" w:name="Medium Shading 2 Accent 5"/>
-    <w:lsdException w:uiPriority="65" w:name="Medium List 1 Accent 5"/>
-    <w:lsdException w:uiPriority="66" w:name="Medium List 2 Accent 5"/>
-    <w:lsdException w:uiPriority="67" w:name="Medium Grid 1 Accent 5"/>
-    <w:lsdException w:uiPriority="68" w:name="Medium Grid 2 Accent 5"/>
-    <w:lsdException w:uiPriority="69" w:name="Medium Grid 3 Accent 5"/>
-    <w:lsdException w:uiPriority="70" w:name="Dark List Accent 5"/>
-    <w:lsdException w:uiPriority="71" w:name="Colorful Shading Accent 5"/>
-    <w:lsdException w:uiPriority="72" w:name="Colorful List Accent 5"/>
-    <w:lsdException w:uiPriority="73" w:name="Colorful Grid Accent 5"/>
-    <w:lsdException w:uiPriority="60" w:name="Light Shading Accent 6"/>
-    <w:lsdException w:uiPriority="61" w:name="Light List Accent 6"/>
-    <w:lsdException w:uiPriority="62" w:name="Light Grid Accent 6"/>
-    <w:lsdException w:uiPriority="63" w:name="Medium Shading 1 Accent 6"/>
-    <w:lsdException w:uiPriority="64" w:name="Medium Shading 2 Accent 6"/>
-    <w:lsdException w:uiPriority="65" w:name="Medium List 1 Accent 6"/>
-    <w:lsdException w:uiPriority="66" w:name="Medium List 2 Accent 6"/>
-    <w:lsdException w:uiPriority="67" w:name="Medium Grid 1 Accent 6"/>
-    <w:lsdException w:uiPriority="68" w:name="Medium Grid 2 Accent 6"/>
-    <w:lsdException w:uiPriority="69" w:name="Medium Grid 3 Accent 6"/>
-    <w:lsdException w:uiPriority="70" w:name="Dark List Accent 6"/>
-    <w:lsdException w:uiPriority="71" w:name="Colorful Shading Accent 6"/>
-    <w:lsdException w:uiPriority="72" w:name="Colorful List Accent 6"/>
-    <w:lsdException w:uiPriority="73" w:name="Colorful Grid Accent 6"/>
+    <w:lsdException w:unhideWhenUsed="0" w:uiPriority="60" w:semiHidden="0" w:name="Light Shading"/>
+    <w:lsdException w:unhideWhenUsed="0" w:uiPriority="61" w:semiHidden="0" w:name="Light List"/>
+    <w:lsdException w:unhideWhenUsed="0" w:uiPriority="62" w:semiHidden="0" w:name="Light Grid"/>
+    <w:lsdException w:unhideWhenUsed="0" w:uiPriority="63" w:semiHidden="0" w:name="Medium Shading 1"/>
+    <w:lsdException w:unhideWhenUsed="0" w:uiPriority="64" w:semiHidden="0" w:name="Medium Shading 2"/>
+    <w:lsdException w:unhideWhenUsed="0" w:uiPriority="65" w:semiHidden="0" w:name="Medium List 1"/>
+    <w:lsdException w:unhideWhenUsed="0" w:uiPriority="66" w:semiHidden="0" w:name="Medium List 2"/>
+    <w:lsdException w:unhideWhenUsed="0" w:uiPriority="67" w:semiHidden="0" w:name="Medium Grid 1"/>
+    <w:lsdException w:unhideWhenUsed="0" w:uiPriority="68" w:semiHidden="0" w:name="Medium Grid 2"/>
+    <w:lsdException w:unhideWhenUsed="0" w:uiPriority="69" w:semiHidden="0" w:name="Medium Grid 3"/>
+    <w:lsdException w:unhideWhenUsed="0" w:uiPriority="70" w:semiHidden="0" w:name="Dark List"/>
+    <w:lsdException w:unhideWhenUsed="0" w:uiPriority="71" w:semiHidden="0" w:name="Colorful Shading"/>
+    <w:lsdException w:unhideWhenUsed="0" w:uiPriority="72" w:semiHidden="0" w:name="Colorful List"/>
+    <w:lsdException w:unhideWhenUsed="0" w:uiPriority="73" w:semiHidden="0" w:name="Colorful Grid"/>
+    <w:lsdException w:unhideWhenUsed="0" w:uiPriority="60" w:semiHidden="0" w:name="Light Shading Accent 1"/>
+    <w:lsdException w:unhideWhenUsed="0" w:uiPriority="61" w:semiHidden="0" w:name="Light List Accent 1"/>
+    <w:lsdException w:unhideWhenUsed="0" w:uiPriority="62" w:semiHidden="0" w:name="Light Grid Accent 1"/>
+    <w:lsdException w:unhideWhenUsed="0" w:uiPriority="63" w:semiHidden="0" w:name="Medium Shading 1 Accent 1"/>
+    <w:lsdException w:unhideWhenUsed="0" w:uiPriority="64" w:semiHidden="0" w:name="Medium Shading 2 Accent 1"/>
+    <w:lsdException w:unhideWhenUsed="0" w:uiPriority="65" w:semiHidden="0" w:name="Medium List 1 Accent 1"/>
+    <w:lsdException w:unhideWhenUsed="0" w:uiPriority="66" w:semiHidden="0" w:name="Medium List 2 Accent 1"/>
+    <w:lsdException w:unhideWhenUsed="0" w:uiPriority="67" w:semiHidden="0" w:name="Medium Grid 1 Accent 1"/>
+    <w:lsdException w:unhideWhenUsed="0" w:uiPriority="68" w:semiHidden="0" w:name="Medium Grid 2 Accent 1"/>
+    <w:lsdException w:unhideWhenUsed="0" w:uiPriority="69" w:semiHidden="0" w:name="Medium Grid 3 Accent 1"/>
+    <w:lsdException w:unhideWhenUsed="0" w:uiPriority="70" w:semiHidden="0" w:name="Dark List Accent 1"/>
+    <w:lsdException w:unhideWhenUsed="0" w:uiPriority="71" w:semiHidden="0" w:name="Colorful Shading Accent 1"/>
+    <w:lsdException w:unhideWhenUsed="0" w:uiPriority="72" w:semiHidden="0" w:name="Colorful List Accent 1"/>
+    <w:lsdException w:unhideWhenUsed="0" w:uiPriority="73" w:semiHidden="0" w:name="Colorful Grid Accent 1"/>
+    <w:lsdException w:unhideWhenUsed="0" w:uiPriority="60" w:semiHidden="0" w:name="Light Shading Accent 2"/>
+    <w:lsdException w:unhideWhenUsed="0" w:uiPriority="61" w:semiHidden="0" w:name="Light List Accent 2"/>
+    <w:lsdException w:unhideWhenUsed="0" w:uiPriority="62" w:semiHidden="0" w:name="Light Grid Accent 2"/>
+    <w:lsdException w:unhideWhenUsed="0" w:uiPriority="63" w:semiHidden="0" w:name="Medium Shading 1 Accent 2"/>
+    <w:lsdException w:unhideWhenUsed="0" w:uiPriority="64" w:semiHidden="0" w:name="Medium Shading 2 Accent 2"/>
+    <w:lsdException w:unhideWhenUsed="0" w:uiPriority="65" w:semiHidden="0" w:name="Medium List 1 Accent 2"/>
+    <w:lsdException w:unhideWhenUsed="0" w:uiPriority="66" w:semiHidden="0" w:name="Medium List 2 Accent 2"/>
+    <w:lsdException w:unhideWhenUsed="0" w:uiPriority="67" w:semiHidden="0" w:name="Medium Grid 1 Accent 2"/>
+    <w:lsdException w:unhideWhenUsed="0" w:uiPriority="68" w:semiHidden="0" w:name="Medium Grid 2 Accent 2"/>
+    <w:lsdException w:unhideWhenUsed="0" w:uiPriority="69" w:semiHidden="0" w:name="Medium Grid 3 Accent 2"/>
+    <w:lsdException w:unhideWhenUsed="0" w:uiPriority="70" w:semiHidden="0" w:name="Dark List Accent 2"/>
+    <w:lsdException w:unhideWhenUsed="0" w:uiPriority="71" w:semiHidden="0" w:name="Colorful Shading Accent 2"/>
+    <w:lsdException w:unhideWhenUsed="0" w:uiPriority="72" w:semiHidden="0" w:name="Colorful List Accent 2"/>
+    <w:lsdException w:unhideWhenUsed="0" w:uiPriority="73" w:semiHidden="0" w:name="Colorful Grid Accent 2"/>
+    <w:lsdException w:unhideWhenUsed="0" w:uiPriority="60" w:semiHidden="0" w:name="Light Shading Accent 3"/>
+    <w:lsdException w:unhideWhenUsed="0" w:uiPriority="61" w:semiHidden="0" w:name="Light List Accent 3"/>
+    <w:lsdException w:unhideWhenUsed="0" w:uiPriority="62" w:semiHidden="0" w:name="Light Grid Accent 3"/>
+    <w:lsdException w:unhideWhenUsed="0" w:uiPriority="63" w:semiHidden="0" w:name="Medium Shading 1 Accent 3"/>
+    <w:lsdException w:unhideWhenUsed="0" w:uiPriority="64" w:semiHidden="0" w:name="Medium Shading 2 Accent 3"/>
+    <w:lsdException w:unhideWhenUsed="0" w:uiPriority="65" w:semiHidden="0" w:name="Medium List 1 Accent 3"/>
+    <w:lsdException w:unhideWhenUsed="0" w:uiPriority="66" w:semiHidden="0" w:name="Medium List 2 Accent 3"/>
+    <w:lsdException w:unhideWhenUsed="0" w:uiPriority="67" w:semiHidden="0" w:name="Medium Grid 1 Accent 3"/>
+    <w:lsdException w:unhideWhenUsed="0" w:uiPriority="68" w:semiHidden="0" w:name="Medium Grid 2 Accent 3"/>
+    <w:lsdException w:unhideWhenUsed="0" w:uiPriority="69" w:semiHidden="0" w:name="Medium Grid 3 Accent 3"/>
+    <w:lsdException w:unhideWhenUsed="0" w:uiPriority="70" w:semiHidden="0" w:name="Dark List Accent 3"/>
+    <w:lsdException w:unhideWhenUsed="0" w:uiPriority="71" w:semiHidden="0" w:name="Colorful Shading Accent 3"/>
+    <w:lsdException w:unhideWhenUsed="0" w:uiPriority="72" w:semiHidden="0" w:name="Colorful List Accent 3"/>
+    <w:lsdException w:unhideWhenUsed="0" w:uiPriority="73" w:semiHidden="0" w:name="Colorful Grid Accent 3"/>
+    <w:lsdException w:unhideWhenUsed="0" w:uiPriority="60" w:semiHidden="0" w:name="Light Shading Accent 4"/>
+    <w:lsdException w:unhideWhenUsed="0" w:uiPriority="61" w:semiHidden="0" w:name="Light List Accent 4"/>
+    <w:lsdException w:unhideWhenUsed="0" w:uiPriority="62" w:semiHidden="0" w:name="Light Grid Accent 4"/>
+    <w:lsdException w:unhideWhenUsed="0" w:uiPriority="63" w:semiHidden="0" w:name="Medium Shading 1 Accent 4"/>
+    <w:lsdException w:unhideWhenUsed="0" w:uiPriority="64" w:semiHidden="0" w:name="Medium Shading 2 Accent 4"/>
+    <w:lsdException w:unhideWhenUsed="0" w:uiPriority="65" w:semiHidden="0" w:name="Medium List 1 Accent 4"/>
+    <w:lsdException w:unhideWhenUsed="0" w:uiPriority="66" w:semiHidden="0" w:name="Medium List 2 Accent 4"/>
+    <w:lsdException w:unhideWhenUsed="0" w:uiPriority="67" w:semiHidden="0" w:name="Medium Grid 1 Accent 4"/>
+    <w:lsdException w:unhideWhenUsed="0" w:uiPriority="68" w:semiHidden="0" w:name="Medium Grid 2 Accent 4"/>
+    <w:lsdException w:unhideWhenUsed="0" w:uiPriority="69" w:semiHidden="0" w:name="Medium Grid 3 Accent 4"/>
+    <w:lsdException w:unhideWhenUsed="0" w:uiPriority="70" w:semiHidden="0" w:name="Dark List Accent 4"/>
+    <w:lsdException w:unhideWhenUsed="0" w:uiPriority="71" w:semiHidden="0" w:name="Colorful Shading Accent 4"/>
+    <w:lsdException w:unhideWhenUsed="0" w:uiPriority="72" w:semiHidden="0" w:name="Colorful List Accent 4"/>
+    <w:lsdException w:unhideWhenUsed="0" w:uiPriority="73" w:semiHidden="0" w:name="Colorful Grid Accent 4"/>
+    <w:lsdException w:unhideWhenUsed="0" w:uiPriority="60" w:semiHidden="0" w:name="Light Shading Accent 5"/>
+    <w:lsdException w:unhideWhenUsed="0" w:uiPriority="61" w:semiHidden="0" w:name="Light List Accent 5"/>
+    <w:lsdException w:unhideWhenUsed="0" w:uiPriority="62" w:semiHidden="0" w:name="Light Grid Accent 5"/>
+    <w:lsdException w:unhideWhenUsed="0" w:uiPriority="63" w:semiHidden="0" w:name="Medium Shading 1 Accent 5"/>
+    <w:lsdException w:unhideWhenUsed="0" w:uiPriority="64" w:semiHidden="0" w:name="Medium Shading 2 Accent 5"/>
+    <w:lsdException w:unhideWhenUsed="0" w:uiPriority="65" w:semiHidden="0" w:name="Medium List 1 Accent 5"/>
+    <w:lsdException w:unhideWhenUsed="0" w:uiPriority="66" w:semiHidden="0" w:name="Medium List 2 Accent 5"/>
+    <w:lsdException w:unhideWhenUsed="0" w:uiPriority="67" w:semiHidden="0" w:name="Medium Grid 1 Accent 5"/>
+    <w:lsdException w:unhideWhenUsed="0" w:uiPriority="68" w:semiHidden="0" w:name="Medium Grid 2 Accent 5"/>
+    <w:lsdException w:unhideWhenUsed="0" w:uiPriority="69" w:semiHidden="0" w:name="Medium Grid 3 Accent 5"/>
+    <w:lsdException w:unhideWhenUsed="0" w:uiPriority="70" w:semiHidden="0" w:name="Dark List Accent 5"/>
+    <w:lsdException w:unhideWhenUsed="0" w:uiPriority="71" w:semiHidden="0" w:name="Colorful Shading Accent 5"/>
+    <w:lsdException w:unhideWhenUsed="0" w:uiPriority="72" w:semiHidden="0" w:name="Colorful List Accent 5"/>
+    <w:lsdException w:unhideWhenUsed="0" w:uiPriority="73" w:semiHidden="0" w:name="Colorful Grid Accent 5"/>
+    <w:lsdException w:unhideWhenUsed="0" w:uiPriority="60" w:semiHidden="0" w:name="Light Shading Accent 6"/>
+    <w:lsdException w:unhideWhenUsed="0" w:uiPriority="61" w:semiHidden="0" w:name="Light List Accent 6"/>
+    <w:lsdException w:unhideWhenUsed="0" w:uiPriority="62" w:semiHidden="0" w:name="Light Grid Accent 6"/>
+    <w:lsdException w:unhideWhenUsed="0" w:uiPriority="63" w:semiHidden="0" w:name="Medium Shading 1 Accent 6"/>
+    <w:lsdException w:unhideWhenUsed="0" w:uiPriority="64" w:semiHidden="0" w:name="Medium Shading 2 Accent 6"/>
+    <w:lsdException w:unhideWhenUsed="0" w:uiPriority="65" w:semiHidden="0" w:name="Medium List 1 Accent 6"/>
+    <w:lsdException w:unhideWhenUsed="0" w:uiPriority="66" w:semiHidden="0" w:name="Medium List 2 Accent 6"/>
+    <w:lsdException w:unhideWhenUsed="0" w:uiPriority="67" w:semiHidden="0" w:name="Medium Grid 1 Accent 6"/>
+    <w:lsdException w:unhideWhenUsed="0" w:uiPriority="68" w:semiHidden="0" w:name="Medium Grid 2 Accent 6"/>
+    <w:lsdException w:unhideWhenUsed="0" w:uiPriority="69" w:semiHidden="0" w:name="Medium Grid 3 Accent 6"/>
+    <w:lsdException w:unhideWhenUsed="0" w:uiPriority="70" w:semiHidden="0" w:name="Dark List Accent 6"/>
+    <w:lsdException w:unhideWhenUsed="0" w:uiPriority="71" w:semiHidden="0" w:name="Colorful Shading Accent 6"/>
+    <w:lsdException w:unhideWhenUsed="0" w:uiPriority="72" w:semiHidden="0" w:name="Colorful List Accent 6"/>
+    <w:lsdException w:unhideWhenUsed="0" w:uiPriority="73" w:semiHidden="0" w:name="Colorful Grid Accent 6"/>
   </w:latentStyles>
   <w:style w:type="paragraph" w:default="1" w:styleId="1">
     <w:name w:val="Normal"/>
     <w:qFormat/>
     <w:uiPriority w:val="0"/>
     <w:rPr>
+      <w:rFonts w:ascii="Times New Roman" w:hAnsi="Times New Roman" w:eastAsia="宋体" w:cs="Times New Roman"/>
       <w:lang w:val="en-US" w:eastAsia="en-US" w:bidi="ar-SA"/>
     </w:rPr>
   </w:style>
@@ -5554,14 +5352,15 @@
   <w:style w:type="character" w:default="1" w:styleId="29">
     <w:name w:val="Default Paragraph Font"/>
     <w:semiHidden/>
+    <w:qFormat/>
     <w:uiPriority w:val="0"/>
   </w:style>
   <w:style w:type="table" w:default="1" w:styleId="34">
     <w:name w:val="Normal Table"/>
     <w:semiHidden/>
+    <w:qFormat/>
     <w:uiPriority w:val="0"/>
     <w:tblPr>
-      <w:tblStyle w:val="34"/>
       <w:tblCellMar>
         <w:top w:w="0" w:type="dxa"/>
         <w:left w:w="108" w:type="dxa"/>
@@ -5569,15 +5368,13 @@
         <w:right w:w="108" w:type="dxa"/>
       </w:tblCellMar>
     </w:tblPr>
-    <w:trPr>
-      <w:wBefore w:w="0" w:type="dxa"/>
-    </w:trPr>
   </w:style>
   <w:style w:type="paragraph" w:styleId="11">
     <w:name w:val="annotation subject"/>
     <w:basedOn w:val="12"/>
     <w:next w:val="12"/>
     <w:semiHidden/>
+    <w:qFormat/>
     <w:uiPriority w:val="0"/>
     <w:rPr>
       <w:b/>
@@ -5588,6 +5385,7 @@
     <w:name w:val="annotation text"/>
     <w:basedOn w:val="1"/>
     <w:semiHidden/>
+    <w:qFormat/>
     <w:uiPriority w:val="0"/>
   </w:style>
   <w:style w:type="paragraph" w:styleId="13">
@@ -5595,6 +5393,7 @@
     <w:basedOn w:val="1"/>
     <w:next w:val="1"/>
     <w:semiHidden/>
+    <w:qFormat/>
     <w:uiPriority w:val="0"/>
     <w:pPr>
       <w:tabs>
@@ -5609,6 +5408,7 @@
   <w:style w:type="paragraph" w:styleId="14">
     <w:name w:val="Body Text"/>
     <w:basedOn w:val="1"/>
+    <w:qFormat/>
     <w:uiPriority w:val="0"/>
     <w:rPr>
       <w:i/>
@@ -5619,6 +5419,7 @@
     <w:basedOn w:val="1"/>
     <w:next w:val="1"/>
     <w:semiHidden/>
+    <w:qFormat/>
     <w:uiPriority w:val="0"/>
     <w:pPr>
       <w:tabs>
@@ -5650,6 +5451,7 @@
     <w:basedOn w:val="1"/>
     <w:next w:val="1"/>
     <w:semiHidden/>
+    <w:qFormat/>
     <w:uiPriority w:val="0"/>
     <w:pPr>
       <w:tabs>
@@ -5665,6 +5467,7 @@
     <w:name w:val="Balloon Text"/>
     <w:basedOn w:val="1"/>
     <w:semiHidden/>
+    <w:qFormat/>
     <w:uiPriority w:val="0"/>
     <w:rPr>
       <w:rFonts w:ascii="Tahoma" w:hAnsi="Tahoma" w:cs="Tahoma"/>
@@ -5675,6 +5478,7 @@
   <w:style w:type="paragraph" w:styleId="19">
     <w:name w:val="footer"/>
     <w:basedOn w:val="1"/>
+    <w:qFormat/>
     <w:uiPriority w:val="0"/>
     <w:pPr>
       <w:tabs>
@@ -5686,6 +5490,7 @@
   <w:style w:type="paragraph" w:styleId="20">
     <w:name w:val="header"/>
     <w:basedOn w:val="1"/>
+    <w:qFormat/>
     <w:uiPriority w:val="0"/>
     <w:pPr>
       <w:tabs>
@@ -5698,6 +5503,7 @@
     <w:name w:val="toc 1"/>
     <w:basedOn w:val="1"/>
     <w:next w:val="1"/>
+    <w:qFormat/>
     <w:uiPriority w:val="39"/>
     <w:pPr>
       <w:tabs>
@@ -5714,6 +5520,7 @@
     <w:name w:val="toc 4"/>
     <w:basedOn w:val="1"/>
     <w:next w:val="1"/>
+    <w:qFormat/>
     <w:uiPriority w:val="39"/>
     <w:pPr>
       <w:tabs>
@@ -5736,6 +5543,7 @@
     <w:basedOn w:val="1"/>
     <w:next w:val="1"/>
     <w:semiHidden/>
+    <w:qFormat/>
     <w:uiPriority w:val="0"/>
     <w:pPr>
       <w:tabs>
@@ -5751,6 +5559,7 @@
     <w:name w:val="toc 2"/>
     <w:basedOn w:val="1"/>
     <w:next w:val="1"/>
+    <w:qFormat/>
     <w:uiPriority w:val="39"/>
     <w:pPr>
       <w:tabs>
@@ -5767,6 +5576,7 @@
     <w:basedOn w:val="1"/>
     <w:next w:val="1"/>
     <w:semiHidden/>
+    <w:qFormat/>
     <w:uiPriority w:val="0"/>
     <w:pPr>
       <w:tabs>
@@ -5781,6 +5591,7 @@
   <w:style w:type="paragraph" w:styleId="27">
     <w:name w:val="Body Text 2"/>
     <w:basedOn w:val="1"/>
+    <w:qFormat/>
     <w:uiPriority w:val="0"/>
     <w:pPr>
       <w:spacing w:after="120"/>
@@ -5793,6 +5604,7 @@
   <w:style w:type="paragraph" w:styleId="28">
     <w:name w:val="Normal (Web)"/>
     <w:basedOn w:val="1"/>
+    <w:qFormat/>
     <w:uiPriority w:val="0"/>
     <w:pPr>
       <w:spacing w:before="0" w:beforeAutospacing="1" w:after="0" w:afterAutospacing="1"/>
@@ -5840,7 +5652,6 @@
     <w:basedOn w:val="34"/>
     <w:uiPriority w:val="0"/>
     <w:tblPr>
-      <w:tblStyle w:val="34"/>
       <w:tblBorders>
         <w:top w:val="single" w:color="auto" w:sz="4" w:space="0"/>
         <w:left w:val="single" w:color="auto" w:sz="4" w:space="0"/>
@@ -5856,7 +5667,6 @@
     <w:basedOn w:val="34"/>
     <w:uiPriority w:val="0"/>
     <w:tblPr>
-      <w:tblStyle w:val="34"/>
       <w:tblBorders>
         <w:bottom w:val="single" w:color="000000" w:sz="12" w:space="0"/>
       </w:tblBorders>
@@ -5872,9 +5682,7 @@
         <w:iCs/>
         <w:color w:val="FFFFFF"/>
       </w:rPr>
-      <w:tblPr>
-        <w:tblStyle w:val="34"/>
-      </w:tblPr>
+      <w:tblPr/>
       <w:tcPr>
         <w:tcBorders>
           <w:left w:val="single" w:color="000000" w:sz="12" w:space="0"/>
@@ -5891,9 +5699,7 @@
         <w:i/>
         <w:iCs/>
       </w:rPr>
-      <w:tblPr>
-        <w:tblStyle w:val="34"/>
-      </w:tblPr>
+      <w:tblPr/>
       <w:tcPr>
         <w:tcBorders>
           <w:tl2br w:val="nil"/>
@@ -5902,9 +5708,7 @@
       </w:tcPr>
     </w:tblStylePr>
     <w:tblStylePr w:type="lastCol">
-      <w:tblPr>
-        <w:tblStyle w:val="34"/>
-      </w:tblPr>
+      <w:tblPr/>
       <w:tcPr>
         <w:tcBorders>
           <w:tl2br w:val="nil"/>
@@ -5920,9 +5724,7 @@
         <w:i w:val="0"/>
         <w:iCs w:val="0"/>
       </w:rPr>
-      <w:tblPr>
-        <w:tblStyle w:val="34"/>
-      </w:tblPr>
+      <w:tblPr/>
       <w:tcPr>
         <w:tcBorders>
           <w:tl2br w:val="nil"/>
@@ -5936,7 +5738,6 @@
     <w:basedOn w:val="34"/>
     <w:uiPriority w:val="0"/>
     <w:tblPr>
-      <w:tblStyle w:val="34"/>
       <w:tblBorders>
         <w:top w:val="double" w:color="000000" w:sz="6" w:space="0"/>
         <w:left w:val="double" w:color="000000" w:sz="6" w:space="0"/>
@@ -5954,9 +5755,7 @@
         <w:caps/>
         <w:color w:val="auto"/>
       </w:rPr>
-      <w:tblPr>
-        <w:tblStyle w:val="34"/>
-      </w:tblPr>
+      <w:tblPr/>
       <w:tcPr>
         <w:tcBorders>
           <w:tl2br w:val="nil"/>
@@ -5970,7 +5769,6 @@
     <w:basedOn w:val="34"/>
     <w:uiPriority w:val="0"/>
     <w:tblPr>
-      <w:tblStyle w:val="34"/>
       <w:tblBorders>
         <w:top w:val="single" w:color="008000" w:sz="12" w:space="0"/>
         <w:bottom w:val="single" w:color="008000" w:sz="12" w:space="0"/>
@@ -5980,9 +5778,7 @@
       <w:shd w:val="clear" w:color="auto" w:fill="auto"/>
     </w:tcPr>
     <w:tblStylePr w:type="firstRow">
-      <w:tblPr>
-        <w:tblStyle w:val="34"/>
-      </w:tblPr>
+      <w:tblPr/>
       <w:tcPr>
         <w:tcBorders>
           <w:left w:val="single" w:color="008000" w:sz="6" w:space="0"/>
@@ -5992,9 +5788,7 @@
       </w:tcPr>
     </w:tblStylePr>
     <w:tblStylePr w:type="lastRow">
-      <w:tblPr>
-        <w:tblStyle w:val="34"/>
-      </w:tblPr>
+      <w:tblPr/>
       <w:tcPr>
         <w:tcBorders>
           <w:top w:val="single" w:color="008000" w:sz="6" w:space="0"/>
@@ -6012,17 +5806,12 @@
       <w:b/>
       <w:bCs/>
     </w:rPr>
-    <w:tblPr>
-      <w:tblStyle w:val="34"/>
-      <w:tblStyleColBandSize w:val="1"/>
-    </w:tblPr>
+    <w:tblPr/>
     <w:tblStylePr w:type="firstRow">
       <w:rPr>
         <w:color w:val="FFFFFF"/>
       </w:rPr>
-      <w:tblPr>
-        <w:tblStyle w:val="34"/>
-      </w:tblPr>
+      <w:tblPr/>
       <w:tcPr>
         <w:tcBorders>
           <w:tl2br w:val="nil"/>
@@ -6036,9 +5825,7 @@
         <w:b w:val="0"/>
         <w:bCs w:val="0"/>
       </w:rPr>
-      <w:tblPr>
-        <w:tblStyle w:val="34"/>
-      </w:tblPr>
+      <w:tblPr/>
       <w:tcPr>
         <w:tcBorders>
           <w:tl2br w:val="nil"/>
@@ -6052,9 +5839,7 @@
         <w:bCs w:val="0"/>
         <w:color w:val="000000"/>
       </w:rPr>
-      <w:tblPr>
-        <w:tblStyle w:val="34"/>
-      </w:tblPr>
+      <w:tblPr/>
       <w:tcPr>
         <w:tcBorders>
           <w:tl2br w:val="nil"/>
@@ -6067,9 +5852,7 @@
         <w:b w:val="0"/>
         <w:bCs w:val="0"/>
       </w:rPr>
-      <w:tblPr>
-        <w:tblStyle w:val="34"/>
-      </w:tblPr>
+      <w:tblPr/>
       <w:tcPr>
         <w:tcBorders>
           <w:tl2br w:val="nil"/>
@@ -6081,9 +5864,7 @@
       <w:rPr>
         <w:color w:val="auto"/>
       </w:rPr>
-      <w:tblPr>
-        <w:tblStyle w:val="34"/>
-      </w:tblPr>
+      <w:tblPr/>
       <w:tcPr>
         <w:shd w:val="pct30" w:color="000000" w:fill="FFFFFF"/>
       </w:tcPr>
@@ -6092,9 +5873,7 @@
       <w:rPr>
         <w:color w:val="auto"/>
       </w:rPr>
-      <w:tblPr>
-        <w:tblStyle w:val="34"/>
-      </w:tblPr>
+      <w:tblPr/>
       <w:tcPr>
         <w:shd w:val="pct25" w:color="00FF00" w:fill="FFFFFF"/>
       </w:tcPr>
@@ -6104,9 +5883,7 @@
         <w:b/>
         <w:bCs/>
       </w:rPr>
-      <w:tblPr>
-        <w:tblStyle w:val="34"/>
-      </w:tblPr>
+      <w:tblPr/>
       <w:tcPr>
         <w:tcBorders>
           <w:tl2br w:val="nil"/>
@@ -6119,9 +5896,7 @@
         <w:b/>
         <w:bCs/>
       </w:rPr>
-      <w:tblPr>
-        <w:tblStyle w:val="34"/>
-      </w:tblPr>
+      <w:tblPr/>
       <w:tcPr>
         <w:tcBorders>
           <w:tl2br w:val="nil"/>
@@ -6135,7 +5910,6 @@
     <w:basedOn w:val="34"/>
     <w:uiPriority w:val="0"/>
     <w:tblPr>
-      <w:tblStyle w:val="34"/>
       <w:tblBorders>
         <w:top w:val="single" w:color="000000" w:sz="6" w:space="0"/>
         <w:left w:val="single" w:color="000000" w:sz="12" w:space="0"/>
@@ -6148,9 +5922,7 @@
       <w:shd w:val="clear" w:color="auto" w:fill="auto"/>
     </w:tcPr>
     <w:tblStylePr w:type="firstRow">
-      <w:tblPr>
-        <w:tblStyle w:val="34"/>
-      </w:tblPr>
+      <w:tblPr/>
       <w:tcPr>
         <w:tcBorders>
           <w:left w:val="single" w:color="000000" w:sz="6" w:space="0"/>
@@ -6165,9 +5937,7 @@
         <w:b/>
         <w:bCs/>
       </w:rPr>
-      <w:tblPr>
-        <w:tblStyle w:val="34"/>
-      </w:tblPr>
+      <w:tblPr/>
       <w:tcPr>
         <w:tcBorders>
           <w:tl2br w:val="nil"/>
@@ -6180,9 +5950,7 @@
         <w:b/>
         <w:bCs/>
       </w:rPr>
-      <w:tblPr>
-        <w:tblStyle w:val="34"/>
-      </w:tblPr>
+      <w:tblPr/>
       <w:tcPr>
         <w:tcBorders>
           <w:tl2br w:val="nil"/>
@@ -6214,7 +5982,7 @@
       <w:outlineLvl w:val="0"/>
     </w:pPr>
     <w:rPr>
-      <w:rFonts w:ascii="Arial" w:hAnsi="Arial"/>
+      <w:rFonts w:ascii="Arial" w:hAnsi="Arial" w:eastAsia="宋体" w:cs="Times New Roman"/>
       <w:b/>
       <w:sz w:val="28"/>
       <w:lang w:val="en-US" w:eastAsia="en-US" w:bidi="ar-SA"/>
@@ -6234,7 +6002,7 @@
       <w:outlineLvl w:val="1"/>
     </w:pPr>
     <w:rPr>
-      <w:rFonts w:ascii="Arial" w:hAnsi="Arial"/>
+      <w:rFonts w:ascii="Arial" w:hAnsi="Arial" w:eastAsia="宋体" w:cs="Times New Roman"/>
       <w:b/>
       <w:lang w:val="en-US" w:eastAsia="en-US" w:bidi="ar-SA"/>
     </w:rPr>
@@ -6256,7 +6024,7 @@
       <w:outlineLvl w:val="2"/>
     </w:pPr>
     <w:rPr>
-      <w:rFonts w:ascii="Arial" w:hAnsi="Arial"/>
+      <w:rFonts w:ascii="Arial" w:hAnsi="Arial" w:eastAsia="宋体" w:cs="Times New Roman"/>
       <w:b/>
       <w:lang w:val="en-US" w:eastAsia="en-US" w:bidi="ar-SA"/>
     </w:rPr>
@@ -6269,12 +6037,14 @@
       <w:ind w:left="1987"/>
     </w:pPr>
     <w:rPr>
+      <w:rFonts w:ascii="Times New Roman" w:hAnsi="Times New Roman" w:eastAsia="宋体" w:cs="Times New Roman"/>
       <w:lang w:val="en-US" w:eastAsia="en-US" w:bidi="ar-SA"/>
     </w:rPr>
   </w:style>
   <w:style w:type="paragraph" w:customStyle="1" w:styleId="45">
     <w:name w:val="SG Heading 4"/>
     <w:next w:val="1"/>
+    <w:qFormat/>
     <w:uiPriority w:val="0"/>
     <w:pPr>
       <w:keepNext/>
@@ -6288,13 +6058,14 @@
       <w:spacing w:before="240" w:after="120"/>
     </w:pPr>
     <w:rPr>
-      <w:rFonts w:ascii="Arial" w:hAnsi="Arial"/>
+      <w:rFonts w:ascii="Arial" w:hAnsi="Arial" w:eastAsia="宋体" w:cs="Times New Roman"/>
       <w:lang w:val="en-US" w:eastAsia="en-US" w:bidi="ar-SA"/>
     </w:rPr>
   </w:style>
   <w:style w:type="paragraph" w:customStyle="1" w:styleId="46">
     <w:name w:val="SG Heading 5"/>
     <w:next w:val="1"/>
+    <w:qFormat/>
     <w:uiPriority w:val="0"/>
     <w:pPr>
       <w:numPr>
@@ -6303,12 +6074,13 @@
       </w:numPr>
     </w:pPr>
     <w:rPr>
-      <w:rFonts w:ascii="Arial" w:hAnsi="Arial" w:eastAsia="MS Mincho"/>
+      <w:rFonts w:ascii="Arial" w:hAnsi="Arial" w:eastAsia="MS Mincho" w:cs="Times New Roman"/>
       <w:lang w:val="en-US" w:eastAsia="en-US" w:bidi="ar-SA"/>
     </w:rPr>
   </w:style>
   <w:style w:type="paragraph" w:customStyle="1" w:styleId="47">
     <w:name w:val="SG Bullet Level 3"/>
+    <w:qFormat/>
     <w:uiPriority w:val="0"/>
     <w:pPr>
       <w:numPr>
@@ -6325,7 +6097,7 @@
       <w:ind w:hanging="1080"/>
     </w:pPr>
     <w:rPr>
-      <w:rFonts w:ascii="Arial" w:hAnsi="Arial" w:cs="Arial"/>
+      <w:rFonts w:ascii="Arial" w:hAnsi="Arial" w:eastAsia="宋体" w:cs="Arial"/>
       <w:sz w:val="22"/>
       <w:szCs w:val="22"/>
       <w:lang w:val="en-US" w:eastAsia="en-US" w:bidi="ar-SA"/>
@@ -6333,23 +6105,26 @@
   </w:style>
   <w:style w:type="paragraph" w:customStyle="1" w:styleId="48">
     <w:name w:val="SG Table Text"/>
+    <w:qFormat/>
     <w:uiPriority w:val="0"/>
     <w:pPr>
       <w:spacing w:before="60" w:after="60"/>
     </w:pPr>
     <w:rPr>
+      <w:rFonts w:ascii="Times New Roman" w:hAnsi="Times New Roman" w:eastAsia="宋体" w:cs="Times New Roman"/>
       <w:lang w:val="en-US" w:eastAsia="en-US" w:bidi="ar-SA"/>
     </w:rPr>
   </w:style>
   <w:style w:type="paragraph" w:customStyle="1" w:styleId="49">
     <w:name w:val="SG Table Header"/>
+    <w:qFormat/>
     <w:uiPriority w:val="0"/>
     <w:pPr>
       <w:spacing w:before="60" w:after="60"/>
       <w:jc w:val="center"/>
     </w:pPr>
     <w:rPr>
-      <w:rFonts w:ascii="Arial" w:hAnsi="Arial"/>
+      <w:rFonts w:ascii="Arial" w:hAnsi="Arial" w:eastAsia="宋体" w:cs="Times New Roman"/>
       <w:b/>
       <w:sz w:val="18"/>
       <w:lang w:val="en-US" w:eastAsia="en-US" w:bidi="ar-SA"/>
@@ -6357,17 +6132,19 @@
   </w:style>
   <w:style w:type="paragraph" w:customStyle="1" w:styleId="50">
     <w:name w:val="SG Body Text 2"/>
+    <w:qFormat/>
     <w:uiPriority w:val="0"/>
     <w:pPr>
       <w:spacing w:after="120"/>
       <w:ind w:left="1267"/>
     </w:pPr>
     <w:rPr>
+      <w:rFonts w:ascii="Times New Roman" w:hAnsi="Times New Roman" w:eastAsia="宋体" w:cs="Times New Roman"/>
       <w:lang w:val="en-US" w:eastAsia="en-US" w:bidi="ar-SA"/>
     </w:rPr>
   </w:style>
-  <w:style w:type="paragraph" w:styleId="51">
-    <w:name w:val=""/>
+  <w:style w:type="paragraph" w:customStyle="1" w:styleId="51">
+    <w:name w:val="_Style 50"/>
     <w:basedOn w:val="1"/>
     <w:qFormat/>
     <w:uiPriority w:val="34"/>
@@ -6387,9 +6164,6 @@
     <w:basedOn w:val="34"/>
     <w:uiPriority w:val="46"/>
     <w:tblPr>
-      <w:tblStyle w:val="34"/>
-      <w:tblStyleRowBandSize w:val="1"/>
-      <w:tblStyleColBandSize w:val="1"/>
       <w:tblBorders>
         <w:top w:val="single" w:color="F7CAAC" w:sz="4" w:space="0"/>
         <w:left w:val="single" w:color="F7CAAC" w:sz="4" w:space="0"/>
@@ -6404,9 +6178,7 @@
         <w:b/>
         <w:bCs/>
       </w:rPr>
-      <w:tblPr>
-        <w:tblStyle w:val="34"/>
-      </w:tblPr>
+      <w:tblPr/>
       <w:tcPr>
         <w:tcBorders>
           <w:left w:val="single" w:color="F4B083" w:sz="12" w:space="0"/>
@@ -6418,9 +6190,7 @@
         <w:b/>
         <w:bCs/>
       </w:rPr>
-      <w:tblPr>
-        <w:tblStyle w:val="34"/>
-      </w:tblPr>
+      <w:tblPr/>
       <w:tcPr>
         <w:tcBorders>
           <w:top w:val="double" w:color="F4B083" w:sz="2" w:space="0"/>

</xml_diff>